<commit_message>
Added bitwise xor docs
</commit_message>
<xml_diff>
--- a/Patterns.docx
+++ b/Patterns.docx
@@ -22785,235 +22785,192 @@
     <w:p/>
     <w:p>
       <w:r>
-        <w:t xml:space="preserve">1. **Iterate through the </w:t>
+        <w:t>1. Iterate through the Array: Use a loop to iterate through the array.</w:t>
+      </w:r>
+    </w:p>
+    <w:p>
+      <w:r>
+        <w:t>2. Place Elements in Correct Positions: For each element, if it is not in the correct position, swap it with the element at its correct position.</w:t>
+      </w:r>
+    </w:p>
+    <w:p>
+      <w:r>
+        <w:t>3. Continue Until Sorted: Repeat the process until all elements are in their correct positions.</w:t>
+      </w:r>
+    </w:p>
+    <w:p/>
+    <w:p>
+      <w:r>
+        <w:t>#### Where to Use (Conditions)?</w:t>
+      </w:r>
+    </w:p>
+    <w:p/>
+    <w:p>
+      <w:r>
+        <w:t>The cyclic sort pattern is useful when:</w:t>
+      </w:r>
+    </w:p>
+    <w:p>
+      <w:r>
+        <w:t xml:space="preserve">- The array elements are in a known range (e.g., 1 </w:t>
+      </w:r>
+      <w:proofErr w:type="spellStart"/>
+      <w:r>
+        <w:t>to n</w:t>
+      </w:r>
+      <w:proofErr w:type="spellEnd"/>
+      <w:r>
+        <w:t>).</w:t>
+      </w:r>
+    </w:p>
+    <w:p>
+      <w:r>
+        <w:t>- You need to find missing or duplicate numbers.</w:t>
+      </w:r>
+    </w:p>
+    <w:p>
+      <w:r>
+        <w:t>- The problem involves rearranging elements in a specific order.</w:t>
+      </w:r>
+    </w:p>
+    <w:p/>
+    <w:p>
+      <w:r>
+        <w:t>#### Example Problem: Find All Missing Numbers</w:t>
+      </w:r>
+    </w:p>
+    <w:p/>
+    <w:p>
+      <w:r>
+        <w:t>Problem Statement: Given an array of integers where each integer is between 1 and n (inclusive), find all the integers between 1 and n that do not appear in the array.</w:t>
+      </w:r>
+    </w:p>
+    <w:p/>
+    <w:p>
+      <w:r>
+        <w:t>#### Example to Understand</w:t>
+      </w:r>
+    </w:p>
+    <w:p/>
+    <w:p>
+      <w:r>
+        <w:t xml:space="preserve">Consider the array </w:t>
       </w:r>
       <w:proofErr w:type="gramStart"/>
       <w:r>
-        <w:t>Array:*</w:t>
+        <w:t>`[</w:t>
       </w:r>
       <w:proofErr w:type="gramEnd"/>
       <w:r>
-        <w:t>* Use a loop to iterate through the array.</w:t>
-      </w:r>
-    </w:p>
-    <w:p>
-      <w:r>
-        <w:t xml:space="preserve">2. **Place Elements in Correct </w:t>
+        <w:t>4, 3, 2, 7, 8, 2, 3, 1]`.</w:t>
+      </w:r>
+    </w:p>
+    <w:p/>
+    <w:p>
+      <w:r>
+        <w:lastRenderedPageBreak/>
+        <w:t>1. Place Elements in Correct Positions:</w:t>
+      </w:r>
+    </w:p>
+    <w:p>
+      <w:r>
+        <w:t xml:space="preserve">   - Swap elements to place each number at its correct index (i.e., value 1 at index 0, value 2 at index 1, etc.).</w:t>
+      </w:r>
+    </w:p>
+    <w:p/>
+    <w:p>
+      <w:r>
+        <w:t xml:space="preserve">2. After Sorting: The array will look like </w:t>
       </w:r>
       <w:proofErr w:type="gramStart"/>
       <w:r>
-        <w:t>Positions:*</w:t>
+        <w:t>`[</w:t>
       </w:r>
       <w:proofErr w:type="gramEnd"/>
       <w:r>
-        <w:t>* For each element, if it is not in the correct position, swap it with the element at its correct position.</w:t>
-      </w:r>
-    </w:p>
-    <w:p>
-      <w:r>
-        <w:t xml:space="preserve">3. **Continue Until </w:t>
+        <w:t>1, 2, 3, 4, 3, 2, 7, 8]`.</w:t>
+      </w:r>
+    </w:p>
+    <w:p/>
+    <w:p>
+      <w:r>
+        <w:t xml:space="preserve">3. Identify Missing </w:t>
       </w:r>
       <w:proofErr w:type="gramStart"/>
       <w:r>
-        <w:t>Sorted:*</w:t>
+        <w:t>Numbers:</w:t>
       </w:r>
       <w:proofErr w:type="gramEnd"/>
-      <w:r>
-        <w:t>* Repeat the process until all elements are in their correct positions.</w:t>
+    </w:p>
+    <w:p>
+      <w:r>
+        <w:t xml:space="preserve">   - Iterate through the array and find indices that do not have the correct values.</w:t>
       </w:r>
     </w:p>
     <w:p/>
     <w:p>
       <w:r>
-        <w:t>#### Where to Use (Conditions)?</w:t>
+        <w:t>Missing numbers are `5` and `6`.</w:t>
       </w:r>
     </w:p>
     <w:p/>
     <w:p>
       <w:r>
-        <w:t>The cyclic sort pattern is useful when:</w:t>
-      </w:r>
-    </w:p>
-    <w:p>
-      <w:r>
-        <w:t xml:space="preserve">- The array elements are in a known range (e.g., 1 </w:t>
-      </w:r>
-      <w:proofErr w:type="spellStart"/>
-      <w:r>
-        <w:t>to n</w:t>
-      </w:r>
-      <w:proofErr w:type="spellEnd"/>
-      <w:r>
-        <w:t>).</w:t>
-      </w:r>
-    </w:p>
-    <w:p>
-      <w:r>
-        <w:t>- You need to find missing or duplicate numbers.</w:t>
-      </w:r>
-    </w:p>
-    <w:p>
-      <w:r>
-        <w:t>- The problem involves rearranging elements in a specific order.</w:t>
+        <w:t>#### Algorithm</w:t>
       </w:r>
     </w:p>
     <w:p/>
     <w:p>
       <w:r>
-        <w:t>#### Example Problem: Find All Missing Numbers</w:t>
+        <w:t>1. Iterate through the array using a while loop.</w:t>
+      </w:r>
+    </w:p>
+    <w:p>
+      <w:r>
+        <w:t>2. For each element, if it is not in its correct position, swap it with the element at its correct position.</w:t>
+      </w:r>
+    </w:p>
+    <w:p>
+      <w:r>
+        <w:t>3. Continue the process until all elements are in their correct positions.</w:t>
+      </w:r>
+    </w:p>
+    <w:p>
+      <w:r>
+        <w:t>4. After sorting, iterate through the array again to identify missing numbers (indices where the value does not match the index + 1).</w:t>
       </w:r>
     </w:p>
     <w:p/>
     <w:p>
       <w:r>
-        <w:t xml:space="preserve">**Problem </w:t>
+        <w:t>#### Time and Space Complexity</w:t>
+      </w:r>
+    </w:p>
+    <w:p/>
+    <w:p>
+      <w:r>
+        <w:t xml:space="preserve">- Time </w:t>
       </w:r>
       <w:proofErr w:type="gramStart"/>
       <w:r>
-        <w:t>Statement:*</w:t>
+        <w:t>Complexity:</w:t>
       </w:r>
       <w:proofErr w:type="gramEnd"/>
       <w:r>
-        <w:t>* Given an array of integers where each integer is between 1 and n (inclusive), find all the integers between 1 and n that do not appear in the array.</w:t>
-      </w:r>
-    </w:p>
-    <w:p/>
-    <w:p>
-      <w:r>
-        <w:t>#### Example to Understand</w:t>
-      </w:r>
-    </w:p>
-    <w:p/>
-    <w:p>
-      <w:r>
-        <w:t xml:space="preserve">Consider the array </w:t>
+        <w:t xml:space="preserve"> O(n), where n is the number of elements in the array.</w:t>
+      </w:r>
+    </w:p>
+    <w:p>
+      <w:r>
+        <w:t xml:space="preserve">- Space </w:t>
       </w:r>
       <w:proofErr w:type="gramStart"/>
       <w:r>
-        <w:t>`[</w:t>
+        <w:t>Complexity:</w:t>
       </w:r>
       <w:proofErr w:type="gramEnd"/>
       <w:r>
-        <w:t>4, 3, 2, 7, 8, 2, 3, 1]`.</w:t>
-      </w:r>
-    </w:p>
-    <w:p/>
-    <w:p>
-      <w:r>
-        <w:lastRenderedPageBreak/>
-        <w:t xml:space="preserve">1. **Place Elements in Correct </w:t>
-      </w:r>
-      <w:proofErr w:type="gramStart"/>
-      <w:r>
-        <w:t>Positions:*</w:t>
-      </w:r>
-      <w:proofErr w:type="gramEnd"/>
-      <w:r>
-        <w:t>*</w:t>
-      </w:r>
-    </w:p>
-    <w:p>
-      <w:r>
-        <w:t xml:space="preserve">   - Swap elements to place each number at its correct index (i.e., value 1 at index 0, value 2 at index 1, etc.).</w:t>
-      </w:r>
-    </w:p>
-    <w:p/>
-    <w:p>
-      <w:r>
-        <w:t xml:space="preserve">2. **After </w:t>
-      </w:r>
-      <w:proofErr w:type="gramStart"/>
-      <w:r>
-        <w:t>Sorting:*</w:t>
-      </w:r>
-      <w:proofErr w:type="gramEnd"/>
-      <w:r>
-        <w:t>* The array will look like `[1, 2, 3, 4, 3, 2, 7, 8]`.</w:t>
-      </w:r>
-    </w:p>
-    <w:p/>
-    <w:p>
-      <w:r>
-        <w:t xml:space="preserve">3. **Identify Missing </w:t>
-      </w:r>
-      <w:proofErr w:type="gramStart"/>
-      <w:r>
-        <w:t>Numbers:*</w:t>
-      </w:r>
-      <w:proofErr w:type="gramEnd"/>
-      <w:r>
-        <w:t>*</w:t>
-      </w:r>
-    </w:p>
-    <w:p>
-      <w:r>
-        <w:t xml:space="preserve">   - Iterate through the array and find indices that do not have the correct values.</w:t>
-      </w:r>
-    </w:p>
-    <w:p/>
-    <w:p>
-      <w:r>
-        <w:t>Missing numbers are `5` and `6`.</w:t>
-      </w:r>
-    </w:p>
-    <w:p/>
-    <w:p>
-      <w:r>
-        <w:t>#### Algorithm</w:t>
-      </w:r>
-    </w:p>
-    <w:p/>
-    <w:p>
-      <w:r>
-        <w:t>1. Iterate through the array using a while loop.</w:t>
-      </w:r>
-    </w:p>
-    <w:p>
-      <w:r>
-        <w:t>2. For each element, if it is not in its correct position, swap it with the element at its correct position.</w:t>
-      </w:r>
-    </w:p>
-    <w:p>
-      <w:r>
-        <w:t>3. Continue the process until all elements are in their correct positions.</w:t>
-      </w:r>
-    </w:p>
-    <w:p>
-      <w:r>
-        <w:t>4. After sorting, iterate through the array again to identify missing numbers (indices where the value does not match the index + 1).</w:t>
-      </w:r>
-    </w:p>
-    <w:p/>
-    <w:p>
-      <w:r>
-        <w:t>#### Time and Space Complexity</w:t>
-      </w:r>
-    </w:p>
-    <w:p/>
-    <w:p>
-      <w:r>
-        <w:t xml:space="preserve">- **Time </w:t>
-      </w:r>
-      <w:proofErr w:type="gramStart"/>
-      <w:r>
-        <w:t>Complexity:*</w:t>
-      </w:r>
-      <w:proofErr w:type="gramEnd"/>
-      <w:r>
-        <w:t>* O(n), where n is the number of elements in the array.</w:t>
-      </w:r>
-    </w:p>
-    <w:p>
-      <w:r>
-        <w:t xml:space="preserve">- **Space </w:t>
-      </w:r>
-      <w:proofErr w:type="gramStart"/>
-      <w:r>
-        <w:t>Complexity:*</w:t>
-      </w:r>
-      <w:proofErr w:type="gramEnd"/>
-      <w:r>
-        <w:t>* O(1), as we are not using any extra space.</w:t>
+        <w:t xml:space="preserve"> O(1), as we are not using any extra space.</w:t>
       </w:r>
     </w:p>
     <w:p/>
@@ -28582,54 +28539,54 @@
     <w:p/>
     <w:p>
       <w:r>
-        <w:t xml:space="preserve">1. **Start at the </w:t>
+        <w:t xml:space="preserve">1. Start at the </w:t>
       </w:r>
       <w:proofErr w:type="gramStart"/>
       <w:r>
-        <w:t>Root:*</w:t>
+        <w:t>Root:</w:t>
       </w:r>
       <w:proofErr w:type="gramEnd"/>
       <w:r>
-        <w:t>* Begin at the root (or any arbitrary node in the case of a graph).</w:t>
-      </w:r>
-    </w:p>
-    <w:p>
-      <w:r>
-        <w:t xml:space="preserve">2. **Explore </w:t>
+        <w:t xml:space="preserve"> Begin at the root (or any arbitrary node in the case of a graph).</w:t>
+      </w:r>
+    </w:p>
+    <w:p>
+      <w:r>
+        <w:t xml:space="preserve">2. Explore </w:t>
       </w:r>
       <w:proofErr w:type="gramStart"/>
       <w:r>
-        <w:t>Deeply:*</w:t>
+        <w:t>Deeply:</w:t>
       </w:r>
       <w:proofErr w:type="gramEnd"/>
       <w:r>
-        <w:t>* Traverse to the deepest node in the current path.</w:t>
-      </w:r>
-    </w:p>
-    <w:p>
-      <w:r>
-        <w:t>3. **</w:t>
+        <w:t xml:space="preserve"> Traverse to the deepest node in the current path.</w:t>
+      </w:r>
+    </w:p>
+    <w:p>
+      <w:r>
+        <w:t xml:space="preserve">3. </w:t>
       </w:r>
       <w:proofErr w:type="gramStart"/>
       <w:r>
-        <w:t>Backtrack:*</w:t>
+        <w:t>Backtrack:</w:t>
       </w:r>
       <w:proofErr w:type="gramEnd"/>
       <w:r>
-        <w:t>* Once the deepest node is reached, backtrack and explore unvisited nodes.</w:t>
-      </w:r>
-    </w:p>
-    <w:p>
-      <w:r>
-        <w:t xml:space="preserve">4. **Continue Until All Nodes are </w:t>
+        <w:t xml:space="preserve"> Once the deepest node is reached, backtrack and explore unvisited nodes.</w:t>
+      </w:r>
+    </w:p>
+    <w:p>
+      <w:r>
+        <w:t xml:space="preserve">4. Continue Until All Nodes are </w:t>
       </w:r>
       <w:proofErr w:type="gramStart"/>
       <w:r>
-        <w:t>Visited:*</w:t>
+        <w:t>Visited:</w:t>
       </w:r>
       <w:proofErr w:type="gramEnd"/>
       <w:r>
-        <w:t>* Repeat the process until all nodes are visited.</w:t>
+        <w:t xml:space="preserve"> Repeat the process until all nodes are visited.</w:t>
       </w:r>
     </w:p>
     <w:p/>
@@ -28668,15 +28625,15 @@
     <w:p/>
     <w:p>
       <w:r>
-        <w:t xml:space="preserve">**Problem </w:t>
+        <w:t xml:space="preserve">Problem </w:t>
       </w:r>
       <w:proofErr w:type="gramStart"/>
       <w:r>
-        <w:t>Statement:*</w:t>
+        <w:t>Statement:</w:t>
       </w:r>
       <w:proofErr w:type="gramEnd"/>
       <w:r>
-        <w:t>* Implement DFS to traverse a binary tree and print all nodes.</w:t>
+        <w:t xml:space="preserve"> Implement DFS to traverse a binary tree and print all nodes.</w:t>
       </w:r>
     </w:p>
     <w:p/>
@@ -28772,16 +28729,13 @@
     <w:p/>
     <w:p>
       <w:r>
-        <w:t xml:space="preserve">1. **Recursive </w:t>
+        <w:t xml:space="preserve">1. Recursive </w:t>
       </w:r>
       <w:proofErr w:type="gramStart"/>
       <w:r>
-        <w:t>Approach:*</w:t>
+        <w:t>Approach:</w:t>
       </w:r>
       <w:proofErr w:type="gramEnd"/>
-      <w:r>
-        <w:t>*</w:t>
-      </w:r>
     </w:p>
     <w:p>
       <w:r>
@@ -28806,16 +28760,13 @@
     <w:p/>
     <w:p>
       <w:r>
-        <w:t xml:space="preserve">2. **Iterative </w:t>
+        <w:t xml:space="preserve">2. Iterative </w:t>
       </w:r>
       <w:proofErr w:type="gramStart"/>
       <w:r>
-        <w:t>Approach:*</w:t>
+        <w:t>Approach:</w:t>
       </w:r>
       <w:proofErr w:type="gramEnd"/>
-      <w:r>
-        <w:t>*</w:t>
-      </w:r>
     </w:p>
     <w:p>
       <w:r>
@@ -28862,28 +28813,28 @@
     <w:p/>
     <w:p>
       <w:r>
-        <w:t xml:space="preserve">- **Time </w:t>
+        <w:t xml:space="preserve">- Time </w:t>
       </w:r>
       <w:proofErr w:type="gramStart"/>
       <w:r>
-        <w:t>Complexity:*</w:t>
+        <w:t>Complexity:</w:t>
       </w:r>
       <w:proofErr w:type="gramEnd"/>
       <w:r>
-        <w:t>* O(V + E), where V is the number of vertices and E is the number of edges.</w:t>
-      </w:r>
-    </w:p>
-    <w:p>
-      <w:r>
-        <w:t xml:space="preserve">- **Space </w:t>
+        <w:t xml:space="preserve"> O(V + E), where V is the number of vertices and E is the number of edges.</w:t>
+      </w:r>
+    </w:p>
+    <w:p>
+      <w:r>
+        <w:t xml:space="preserve">- Space </w:t>
       </w:r>
       <w:proofErr w:type="gramStart"/>
       <w:r>
-        <w:t>Complexity:*</w:t>
+        <w:t>Complexity:</w:t>
       </w:r>
       <w:proofErr w:type="gramEnd"/>
       <w:r>
-        <w:t>* O(V) in the worst case for both recursive and iterative implementations (due to the call stack in recursion or the stack in iteration).</w:t>
+        <w:t xml:space="preserve"> O(V) in the worst case for both recursive and iterative implementations (due to the call stack in recursion or the stack in iteration).</w:t>
       </w:r>
     </w:p>
     <w:p/>
@@ -36752,41 +36703,41 @@
     <w:p/>
     <w:p>
       <w:r>
-        <w:t xml:space="preserve">1. **Start with an Empty </w:t>
+        <w:t xml:space="preserve">1. Start with an Empty </w:t>
       </w:r>
       <w:proofErr w:type="gramStart"/>
       <w:r>
-        <w:t>Set:*</w:t>
+        <w:t>Set:</w:t>
       </w:r>
       <w:proofErr w:type="gramEnd"/>
       <w:r>
-        <w:t>* Begin with an empty subset.</w:t>
-      </w:r>
-    </w:p>
-    <w:p>
-      <w:r>
-        <w:t xml:space="preserve">2. **Iteratively Build </w:t>
+        <w:t xml:space="preserve"> Begin with an empty subset.</w:t>
+      </w:r>
+    </w:p>
+    <w:p>
+      <w:r>
+        <w:t xml:space="preserve">2. Iteratively Build </w:t>
       </w:r>
       <w:proofErr w:type="gramStart"/>
       <w:r>
-        <w:t>Subsets:*</w:t>
+        <w:t>Subsets:</w:t>
       </w:r>
       <w:proofErr w:type="gramEnd"/>
       <w:r>
-        <w:t>* For each element in the input set, create new subsets by adding the element to the existing subsets.</w:t>
-      </w:r>
-    </w:p>
-    <w:p>
-      <w:r>
-        <w:t xml:space="preserve">3. **Include All </w:t>
+        <w:t xml:space="preserve"> For each element in the input set, create new subsets by adding the element to the existing subsets.</w:t>
+      </w:r>
+    </w:p>
+    <w:p>
+      <w:r>
+        <w:t xml:space="preserve">3. Include All </w:t>
       </w:r>
       <w:proofErr w:type="gramStart"/>
       <w:r>
-        <w:t>Subsets:*</w:t>
+        <w:t>Subsets:</w:t>
       </w:r>
       <w:proofErr w:type="gramEnd"/>
       <w:r>
-        <w:t>* Continue this process until all elements have been processed, resulting in all possible subsets.</w:t>
+        <w:t xml:space="preserve"> Continue this process until all elements have been processed, resulting in all possible subsets.</w:t>
       </w:r>
     </w:p>
     <w:p/>
@@ -36825,15 +36776,15 @@
     <w:p/>
     <w:p>
       <w:r>
-        <w:t xml:space="preserve">**Problem </w:t>
+        <w:t xml:space="preserve">Problem </w:t>
       </w:r>
       <w:proofErr w:type="gramStart"/>
       <w:r>
-        <w:t>Statement:*</w:t>
+        <w:t>Statement:</w:t>
       </w:r>
       <w:proofErr w:type="gramEnd"/>
       <w:r>
-        <w:t>* Given a set of distinct integers, return all possible subsets.</w:t>
+        <w:t xml:space="preserve"> Given a set of distinct integers, return all possible subsets.</w:t>
       </w:r>
     </w:p>
     <w:p/>
@@ -36951,28 +36902,28 @@
     <w:p/>
     <w:p>
       <w:r>
-        <w:t xml:space="preserve">- **Time </w:t>
+        <w:t xml:space="preserve">- Time </w:t>
       </w:r>
       <w:proofErr w:type="gramStart"/>
       <w:r>
-        <w:t>Complexity:*</w:t>
+        <w:t>Complexity:</w:t>
       </w:r>
       <w:proofErr w:type="gramEnd"/>
       <w:r>
-        <w:t>* O(2^n), where n is the number of elements in the input set (since there are 2^n subsets).</w:t>
-      </w:r>
-    </w:p>
-    <w:p>
-      <w:r>
-        <w:t xml:space="preserve">- **Space </w:t>
+        <w:t xml:space="preserve"> O(2^n), where n is the number of elements in the input set (since there are 2^n subsets).</w:t>
+      </w:r>
+    </w:p>
+    <w:p>
+      <w:r>
+        <w:t xml:space="preserve">- Space </w:t>
       </w:r>
       <w:proofErr w:type="gramStart"/>
       <w:r>
-        <w:t>Complexity:*</w:t>
+        <w:t>Complexity:</w:t>
       </w:r>
       <w:proofErr w:type="gramEnd"/>
       <w:r>
-        <w:t>* O(2^n), as the result contains 2^n subsets.</w:t>
+        <w:t xml:space="preserve"> O(2^n), as the result contains 2^n subsets.</w:t>
       </w:r>
     </w:p>
     <w:p/>
@@ -41171,14 +41122,27 @@
         <w:t>)](</w:t>
       </w:r>
       <w:proofErr w:type="gramEnd"/>
-      <w:hyperlink r:id="rId6" w:history="1">
-        <w:r>
-          <w:rPr>
-            <w:rStyle w:val="Hyperlink"/>
-          </w:rPr>
-          <w:t>https://leetcode.com/problems/permutations</w:t>
-        </w:r>
-      </w:hyperlink>
+      <w:r>
+        <w:fldChar w:fldCharType="begin"/>
+      </w:r>
+      <w:r>
+        <w:instrText>HYPERLINK "https://leetcode.com/problems/permutations"</w:instrText>
+      </w:r>
+      <w:r>
+        <w:fldChar w:fldCharType="separate"/>
+      </w:r>
+      <w:r>
+        <w:rPr>
+          <w:rStyle w:val="Hyperlink"/>
+        </w:rPr>
+        <w:t>https://leetcode.com/problems/permutations</w:t>
+      </w:r>
+      <w:r>
+        <w:rPr>
+          <w:rStyle w:val="Hyperlink"/>
+        </w:rPr>
+        <w:fldChar w:fldCharType="end"/>
+      </w:r>
       <w:r>
         <w:t>/)</w:t>
       </w:r>
@@ -41189,6 +41153,2631 @@
         <w:t>By understanding and practicing the subsets pattern, you'll be able to efficiently solve a wide range of problems that involve generating all possible groupings, combinations, or selections from a given set.</w:t>
       </w:r>
     </w:p>
+    <w:p>
+      <w:r>
+        <w:br w:type="page"/>
+      </w:r>
+    </w:p>
+    <w:p>
+      <w:pPr>
+        <w:ind w:left="2880" w:firstLine="720"/>
+        <w:rPr>
+          <w:b/>
+          <w:bCs/>
+          <w:sz w:val="36"/>
+          <w:szCs w:val="36"/>
+        </w:rPr>
+      </w:pPr>
+      <w:r>
+        <w:rPr>
+          <w:b/>
+          <w:bCs/>
+          <w:sz w:val="36"/>
+          <w:szCs w:val="36"/>
+        </w:rPr>
+        <w:lastRenderedPageBreak/>
+        <w:t>Bitwise XOR Pattern</w:t>
+      </w:r>
+    </w:p>
+    <w:p/>
+    <w:p>
+      <w:r>
+        <w:t>#### What is the Bitwise XOR Pattern?</w:t>
+      </w:r>
+    </w:p>
+    <w:p/>
+    <w:p>
+      <w:r>
+        <w:t>The bitwise XOR (exclusive OR) pattern leverages the properties of the XOR operation to solve problems involving pairs, finding missing numbers, and other scenarios where elements need to be identified or manipulated based on their binary representations. XOR is a binary operation that takes two bits and returns `1` if they are different and `0` if they are the same.</w:t>
+      </w:r>
+    </w:p>
+    <w:p/>
+    <w:p>
+      <w:r>
+        <w:t>#### How is it Used?</w:t>
+      </w:r>
+    </w:p>
+    <w:p/>
+    <w:p>
+      <w:r>
+        <w:t xml:space="preserve">1. Identifying Unique </w:t>
+      </w:r>
+      <w:proofErr w:type="gramStart"/>
+      <w:r>
+        <w:t>Elements:</w:t>
+      </w:r>
+      <w:proofErr w:type="gramEnd"/>
+      <w:r>
+        <w:t xml:space="preserve"> XOR of a number with itself is 0, and XOR of a number with 0 is the number itself. This property is useful for finding unique elements in arrays where elements appear in pairs except for one or more unique elements.</w:t>
+      </w:r>
+    </w:p>
+    <w:p>
+      <w:r>
+        <w:t xml:space="preserve">2. Swapping </w:t>
+      </w:r>
+      <w:proofErr w:type="gramStart"/>
+      <w:r>
+        <w:t>Values:</w:t>
+      </w:r>
+      <w:proofErr w:type="gramEnd"/>
+      <w:r>
+        <w:t xml:space="preserve"> XOR can be used to swap two values without using a temporary variable.</w:t>
+      </w:r>
+    </w:p>
+    <w:p>
+      <w:r>
+        <w:t xml:space="preserve">3. Finding Missing </w:t>
+      </w:r>
+      <w:proofErr w:type="gramStart"/>
+      <w:r>
+        <w:t>Numbers:</w:t>
+      </w:r>
+      <w:proofErr w:type="gramEnd"/>
+      <w:r>
+        <w:t xml:space="preserve"> XOR can help identify a missing number in a sequence where elements are supposed to appear exactly once.</w:t>
+      </w:r>
+    </w:p>
+    <w:p/>
+    <w:p>
+      <w:r>
+        <w:t>#### Where to Use (Conditions)?</w:t>
+      </w:r>
+    </w:p>
+    <w:p/>
+    <w:p>
+      <w:r>
+        <w:t>The bitwise XOR pattern is useful when:</w:t>
+      </w:r>
+    </w:p>
+    <w:p>
+      <w:r>
+        <w:t>- Elements in the array are supposed to appear in pairs except for one or more unique elements.</w:t>
+      </w:r>
+    </w:p>
+    <w:p>
+      <w:r>
+        <w:t>- The problem involves finding missing numbers or unique elements.</w:t>
+      </w:r>
+    </w:p>
+    <w:p>
+      <w:r>
+        <w:t>- Efficient bitwise operations are preferred over more complex algorithms.</w:t>
+      </w:r>
+    </w:p>
+    <w:p/>
+    <w:p>
+      <w:r>
+        <w:t>#### Example Problem: Find the Single Number</w:t>
+      </w:r>
+    </w:p>
+    <w:p/>
+    <w:p>
+      <w:r>
+        <w:t xml:space="preserve">Problem </w:t>
+      </w:r>
+      <w:proofErr w:type="gramStart"/>
+      <w:r>
+        <w:t>Statement:</w:t>
+      </w:r>
+      <w:proofErr w:type="gramEnd"/>
+      <w:r>
+        <w:t xml:space="preserve"> Given a non-empty array of integers, every element appears twice except for one. Find that single one.</w:t>
+      </w:r>
+    </w:p>
+    <w:p/>
+    <w:p>
+      <w:r>
+        <w:t>#### Example to Understand</w:t>
+      </w:r>
+    </w:p>
+    <w:p/>
+    <w:p>
+      <w:r>
+        <w:t xml:space="preserve">Consider the array </w:t>
+      </w:r>
+      <w:proofErr w:type="gramStart"/>
+      <w:r>
+        <w:t>`[</w:t>
+      </w:r>
+      <w:proofErr w:type="gramEnd"/>
+      <w:r>
+        <w:t>2, 2, 1]`.</w:t>
+      </w:r>
+    </w:p>
+    <w:p/>
+    <w:p>
+      <w:r>
+        <w:t>Using XOR:</w:t>
+      </w:r>
+    </w:p>
+    <w:p>
+      <w:r>
+        <w:t>1. `2 ^ 2 = 0`</w:t>
+      </w:r>
+    </w:p>
+    <w:p>
+      <w:r>
+        <w:t>2. `0 ^ 1 = 1`</w:t>
+      </w:r>
+    </w:p>
+    <w:p/>
+    <w:p>
+      <w:r>
+        <w:t>So, the unique number is `1`.</w:t>
+      </w:r>
+    </w:p>
+    <w:p/>
+    <w:p>
+      <w:r>
+        <w:t>#### Algorithm</w:t>
+      </w:r>
+    </w:p>
+    <w:p/>
+    <w:p>
+      <w:r>
+        <w:t>1. Initialize a variable `result` to 0.</w:t>
+      </w:r>
+    </w:p>
+    <w:p>
+      <w:r>
+        <w:t>2. Iterate through each element in the array.</w:t>
+      </w:r>
+    </w:p>
+    <w:p>
+      <w:r>
+        <w:t>3. XOR each element with `result`.</w:t>
+      </w:r>
+    </w:p>
+    <w:p>
+      <w:r>
+        <w:t>4. After completing the iteration, `result` will hold the unique element.</w:t>
+      </w:r>
+    </w:p>
+    <w:p/>
+    <w:p>
+      <w:r>
+        <w:t>#### Time and Space Complexity</w:t>
+      </w:r>
+    </w:p>
+    <w:p/>
+    <w:p>
+      <w:r>
+        <w:t xml:space="preserve">- Time </w:t>
+      </w:r>
+      <w:proofErr w:type="gramStart"/>
+      <w:r>
+        <w:t>Complexity:</w:t>
+      </w:r>
+      <w:proofErr w:type="gramEnd"/>
+      <w:r>
+        <w:t xml:space="preserve"> O(n), where n is the number of elements in the array.</w:t>
+      </w:r>
+    </w:p>
+    <w:p>
+      <w:r>
+        <w:t xml:space="preserve">- Space </w:t>
+      </w:r>
+      <w:proofErr w:type="gramStart"/>
+      <w:r>
+        <w:t>Complexity:</w:t>
+      </w:r>
+      <w:proofErr w:type="gramEnd"/>
+      <w:r>
+        <w:t xml:space="preserve"> O(1), as no extra space is used.</w:t>
+      </w:r>
+    </w:p>
+    <w:p/>
+    <w:p>
+      <w:r>
+        <w:t>#### Python Code</w:t>
+      </w:r>
+    </w:p>
+    <w:p>
+      <w:pPr>
+        <w:shd w:val="clear" w:color="auto" w:fill="1F1F1F"/>
+        <w:spacing w:after="0" w:line="285" w:lineRule="atLeast"/>
+        <w:rPr>
+          <w:rFonts w:ascii="Consolas" w:eastAsia="Times New Roman" w:hAnsi="Consolas" w:cs="Times New Roman"/>
+          <w:color w:val="CCCCCC"/>
+          <w:kern w:val="0"/>
+          <w:sz w:val="21"/>
+          <w:szCs w:val="21"/>
+          <w:lang w:eastAsia="en-IN"/>
+          <w14:ligatures w14:val="none"/>
+        </w:rPr>
+      </w:pPr>
+      <w:r>
+        <w:rPr>
+          <w:rFonts w:ascii="Consolas" w:eastAsia="Times New Roman" w:hAnsi="Consolas" w:cs="Times New Roman"/>
+          <w:color w:val="569CD6"/>
+          <w:kern w:val="0"/>
+          <w:sz w:val="21"/>
+          <w:szCs w:val="21"/>
+          <w:lang w:eastAsia="en-IN"/>
+          <w14:ligatures w14:val="none"/>
+        </w:rPr>
+        <w:t>def</w:t>
+      </w:r>
+      <w:r>
+        <w:rPr>
+          <w:rFonts w:ascii="Consolas" w:eastAsia="Times New Roman" w:hAnsi="Consolas" w:cs="Times New Roman"/>
+          <w:color w:val="CCCCCC"/>
+          <w:kern w:val="0"/>
+          <w:sz w:val="21"/>
+          <w:szCs w:val="21"/>
+          <w:lang w:eastAsia="en-IN"/>
+          <w14:ligatures w14:val="none"/>
+        </w:rPr>
+        <w:t xml:space="preserve"> </w:t>
+      </w:r>
+      <w:proofErr w:type="spellStart"/>
+      <w:r>
+        <w:rPr>
+          <w:rFonts w:ascii="Consolas" w:eastAsia="Times New Roman" w:hAnsi="Consolas" w:cs="Times New Roman"/>
+          <w:color w:val="DCDCAA"/>
+          <w:kern w:val="0"/>
+          <w:sz w:val="21"/>
+          <w:szCs w:val="21"/>
+          <w:lang w:eastAsia="en-IN"/>
+          <w14:ligatures w14:val="none"/>
+        </w:rPr>
+        <w:t>single_number</w:t>
+      </w:r>
+      <w:proofErr w:type="spellEnd"/>
+      <w:r>
+        <w:rPr>
+          <w:rFonts w:ascii="Consolas" w:eastAsia="Times New Roman" w:hAnsi="Consolas" w:cs="Times New Roman"/>
+          <w:color w:val="CCCCCC"/>
+          <w:kern w:val="0"/>
+          <w:sz w:val="21"/>
+          <w:szCs w:val="21"/>
+          <w:lang w:eastAsia="en-IN"/>
+          <w14:ligatures w14:val="none"/>
+        </w:rPr>
+        <w:t>(</w:t>
+      </w:r>
+      <w:proofErr w:type="spellStart"/>
+      <w:r>
+        <w:rPr>
+          <w:rFonts w:ascii="Consolas" w:eastAsia="Times New Roman" w:hAnsi="Consolas" w:cs="Times New Roman"/>
+          <w:color w:val="9CDCFE"/>
+          <w:kern w:val="0"/>
+          <w:sz w:val="21"/>
+          <w:szCs w:val="21"/>
+          <w:lang w:eastAsia="en-IN"/>
+          <w14:ligatures w14:val="none"/>
+        </w:rPr>
+        <w:t>nums</w:t>
+      </w:r>
+      <w:proofErr w:type="spellEnd"/>
+      <w:r>
+        <w:rPr>
+          <w:rFonts w:ascii="Consolas" w:eastAsia="Times New Roman" w:hAnsi="Consolas" w:cs="Times New Roman"/>
+          <w:color w:val="CCCCCC"/>
+          <w:kern w:val="0"/>
+          <w:sz w:val="21"/>
+          <w:szCs w:val="21"/>
+          <w:lang w:eastAsia="en-IN"/>
+          <w14:ligatures w14:val="none"/>
+        </w:rPr>
+        <w:t>):</w:t>
+      </w:r>
+    </w:p>
+    <w:p>
+      <w:pPr>
+        <w:shd w:val="clear" w:color="auto" w:fill="1F1F1F"/>
+        <w:spacing w:after="0" w:line="285" w:lineRule="atLeast"/>
+        <w:rPr>
+          <w:rFonts w:ascii="Consolas" w:eastAsia="Times New Roman" w:hAnsi="Consolas" w:cs="Times New Roman"/>
+          <w:color w:val="CCCCCC"/>
+          <w:kern w:val="0"/>
+          <w:sz w:val="21"/>
+          <w:szCs w:val="21"/>
+          <w:lang w:eastAsia="en-IN"/>
+          <w14:ligatures w14:val="none"/>
+        </w:rPr>
+      </w:pPr>
+      <w:r>
+        <w:rPr>
+          <w:rFonts w:ascii="Consolas" w:eastAsia="Times New Roman" w:hAnsi="Consolas" w:cs="Times New Roman"/>
+          <w:color w:val="CCCCCC"/>
+          <w:kern w:val="0"/>
+          <w:sz w:val="21"/>
+          <w:szCs w:val="21"/>
+          <w:lang w:eastAsia="en-IN"/>
+          <w14:ligatures w14:val="none"/>
+        </w:rPr>
+        <w:t xml:space="preserve">    </w:t>
+      </w:r>
+      <w:r>
+        <w:rPr>
+          <w:rFonts w:ascii="Consolas" w:eastAsia="Times New Roman" w:hAnsi="Consolas" w:cs="Times New Roman"/>
+          <w:color w:val="9CDCFE"/>
+          <w:kern w:val="0"/>
+          <w:sz w:val="21"/>
+          <w:szCs w:val="21"/>
+          <w:lang w:eastAsia="en-IN"/>
+          <w14:ligatures w14:val="none"/>
+        </w:rPr>
+        <w:t>result</w:t>
+      </w:r>
+      <w:r>
+        <w:rPr>
+          <w:rFonts w:ascii="Consolas" w:eastAsia="Times New Roman" w:hAnsi="Consolas" w:cs="Times New Roman"/>
+          <w:color w:val="CCCCCC"/>
+          <w:kern w:val="0"/>
+          <w:sz w:val="21"/>
+          <w:szCs w:val="21"/>
+          <w:lang w:eastAsia="en-IN"/>
+          <w14:ligatures w14:val="none"/>
+        </w:rPr>
+        <w:t xml:space="preserve"> </w:t>
+      </w:r>
+      <w:r>
+        <w:rPr>
+          <w:rFonts w:ascii="Consolas" w:eastAsia="Times New Roman" w:hAnsi="Consolas" w:cs="Times New Roman"/>
+          <w:color w:val="D4D4D4"/>
+          <w:kern w:val="0"/>
+          <w:sz w:val="21"/>
+          <w:szCs w:val="21"/>
+          <w:lang w:eastAsia="en-IN"/>
+          <w14:ligatures w14:val="none"/>
+        </w:rPr>
+        <w:t>=</w:t>
+      </w:r>
+      <w:r>
+        <w:rPr>
+          <w:rFonts w:ascii="Consolas" w:eastAsia="Times New Roman" w:hAnsi="Consolas" w:cs="Times New Roman"/>
+          <w:color w:val="CCCCCC"/>
+          <w:kern w:val="0"/>
+          <w:sz w:val="21"/>
+          <w:szCs w:val="21"/>
+          <w:lang w:eastAsia="en-IN"/>
+          <w14:ligatures w14:val="none"/>
+        </w:rPr>
+        <w:t xml:space="preserve"> </w:t>
+      </w:r>
+      <w:r>
+        <w:rPr>
+          <w:rFonts w:ascii="Consolas" w:eastAsia="Times New Roman" w:hAnsi="Consolas" w:cs="Times New Roman"/>
+          <w:color w:val="B5CEA8"/>
+          <w:kern w:val="0"/>
+          <w:sz w:val="21"/>
+          <w:szCs w:val="21"/>
+          <w:lang w:eastAsia="en-IN"/>
+          <w14:ligatures w14:val="none"/>
+        </w:rPr>
+        <w:t>0</w:t>
+      </w:r>
+    </w:p>
+    <w:p>
+      <w:pPr>
+        <w:shd w:val="clear" w:color="auto" w:fill="1F1F1F"/>
+        <w:spacing w:after="0" w:line="285" w:lineRule="atLeast"/>
+        <w:rPr>
+          <w:rFonts w:ascii="Consolas" w:eastAsia="Times New Roman" w:hAnsi="Consolas" w:cs="Times New Roman"/>
+          <w:color w:val="CCCCCC"/>
+          <w:kern w:val="0"/>
+          <w:sz w:val="21"/>
+          <w:szCs w:val="21"/>
+          <w:lang w:eastAsia="en-IN"/>
+          <w14:ligatures w14:val="none"/>
+        </w:rPr>
+      </w:pPr>
+      <w:r>
+        <w:rPr>
+          <w:rFonts w:ascii="Consolas" w:eastAsia="Times New Roman" w:hAnsi="Consolas" w:cs="Times New Roman"/>
+          <w:color w:val="CCCCCC"/>
+          <w:kern w:val="0"/>
+          <w:sz w:val="21"/>
+          <w:szCs w:val="21"/>
+          <w:lang w:eastAsia="en-IN"/>
+          <w14:ligatures w14:val="none"/>
+        </w:rPr>
+        <w:t xml:space="preserve">    </w:t>
+      </w:r>
+      <w:r>
+        <w:rPr>
+          <w:rFonts w:ascii="Consolas" w:eastAsia="Times New Roman" w:hAnsi="Consolas" w:cs="Times New Roman"/>
+          <w:color w:val="C586C0"/>
+          <w:kern w:val="0"/>
+          <w:sz w:val="21"/>
+          <w:szCs w:val="21"/>
+          <w:lang w:eastAsia="en-IN"/>
+          <w14:ligatures w14:val="none"/>
+        </w:rPr>
+        <w:t>for</w:t>
+      </w:r>
+      <w:r>
+        <w:rPr>
+          <w:rFonts w:ascii="Consolas" w:eastAsia="Times New Roman" w:hAnsi="Consolas" w:cs="Times New Roman"/>
+          <w:color w:val="CCCCCC"/>
+          <w:kern w:val="0"/>
+          <w:sz w:val="21"/>
+          <w:szCs w:val="21"/>
+          <w:lang w:eastAsia="en-IN"/>
+          <w14:ligatures w14:val="none"/>
+        </w:rPr>
+        <w:t xml:space="preserve"> </w:t>
+      </w:r>
+      <w:proofErr w:type="spellStart"/>
+      <w:r>
+        <w:rPr>
+          <w:rFonts w:ascii="Consolas" w:eastAsia="Times New Roman" w:hAnsi="Consolas" w:cs="Times New Roman"/>
+          <w:color w:val="9CDCFE"/>
+          <w:kern w:val="0"/>
+          <w:sz w:val="21"/>
+          <w:szCs w:val="21"/>
+          <w:lang w:eastAsia="en-IN"/>
+          <w14:ligatures w14:val="none"/>
+        </w:rPr>
+        <w:t>num</w:t>
+      </w:r>
+      <w:proofErr w:type="spellEnd"/>
+      <w:r>
+        <w:rPr>
+          <w:rFonts w:ascii="Consolas" w:eastAsia="Times New Roman" w:hAnsi="Consolas" w:cs="Times New Roman"/>
+          <w:color w:val="CCCCCC"/>
+          <w:kern w:val="0"/>
+          <w:sz w:val="21"/>
+          <w:szCs w:val="21"/>
+          <w:lang w:eastAsia="en-IN"/>
+          <w14:ligatures w14:val="none"/>
+        </w:rPr>
+        <w:t xml:space="preserve"> </w:t>
+      </w:r>
+      <w:r>
+        <w:rPr>
+          <w:rFonts w:ascii="Consolas" w:eastAsia="Times New Roman" w:hAnsi="Consolas" w:cs="Times New Roman"/>
+          <w:color w:val="C586C0"/>
+          <w:kern w:val="0"/>
+          <w:sz w:val="21"/>
+          <w:szCs w:val="21"/>
+          <w:lang w:eastAsia="en-IN"/>
+          <w14:ligatures w14:val="none"/>
+        </w:rPr>
+        <w:t>in</w:t>
+      </w:r>
+      <w:r>
+        <w:rPr>
+          <w:rFonts w:ascii="Consolas" w:eastAsia="Times New Roman" w:hAnsi="Consolas" w:cs="Times New Roman"/>
+          <w:color w:val="CCCCCC"/>
+          <w:kern w:val="0"/>
+          <w:sz w:val="21"/>
+          <w:szCs w:val="21"/>
+          <w:lang w:eastAsia="en-IN"/>
+          <w14:ligatures w14:val="none"/>
+        </w:rPr>
+        <w:t xml:space="preserve"> </w:t>
+      </w:r>
+      <w:proofErr w:type="spellStart"/>
+      <w:r>
+        <w:rPr>
+          <w:rFonts w:ascii="Consolas" w:eastAsia="Times New Roman" w:hAnsi="Consolas" w:cs="Times New Roman"/>
+          <w:color w:val="9CDCFE"/>
+          <w:kern w:val="0"/>
+          <w:sz w:val="21"/>
+          <w:szCs w:val="21"/>
+          <w:lang w:eastAsia="en-IN"/>
+          <w14:ligatures w14:val="none"/>
+        </w:rPr>
+        <w:t>nums</w:t>
+      </w:r>
+      <w:proofErr w:type="spellEnd"/>
+      <w:r>
+        <w:rPr>
+          <w:rFonts w:ascii="Consolas" w:eastAsia="Times New Roman" w:hAnsi="Consolas" w:cs="Times New Roman"/>
+          <w:color w:val="CCCCCC"/>
+          <w:kern w:val="0"/>
+          <w:sz w:val="21"/>
+          <w:szCs w:val="21"/>
+          <w:lang w:eastAsia="en-IN"/>
+          <w14:ligatures w14:val="none"/>
+        </w:rPr>
+        <w:t>:</w:t>
+      </w:r>
+    </w:p>
+    <w:p>
+      <w:pPr>
+        <w:shd w:val="clear" w:color="auto" w:fill="1F1F1F"/>
+        <w:spacing w:after="0" w:line="285" w:lineRule="atLeast"/>
+        <w:rPr>
+          <w:rFonts w:ascii="Consolas" w:eastAsia="Times New Roman" w:hAnsi="Consolas" w:cs="Times New Roman"/>
+          <w:color w:val="CCCCCC"/>
+          <w:kern w:val="0"/>
+          <w:sz w:val="21"/>
+          <w:szCs w:val="21"/>
+          <w:lang w:eastAsia="en-IN"/>
+          <w14:ligatures w14:val="none"/>
+        </w:rPr>
+      </w:pPr>
+      <w:r>
+        <w:rPr>
+          <w:rFonts w:ascii="Consolas" w:eastAsia="Times New Roman" w:hAnsi="Consolas" w:cs="Times New Roman"/>
+          <w:color w:val="CCCCCC"/>
+          <w:kern w:val="0"/>
+          <w:sz w:val="21"/>
+          <w:szCs w:val="21"/>
+          <w:lang w:eastAsia="en-IN"/>
+          <w14:ligatures w14:val="none"/>
+        </w:rPr>
+        <w:t xml:space="preserve">        </w:t>
+      </w:r>
+      <w:r>
+        <w:rPr>
+          <w:rFonts w:ascii="Consolas" w:eastAsia="Times New Roman" w:hAnsi="Consolas" w:cs="Times New Roman"/>
+          <w:color w:val="9CDCFE"/>
+          <w:kern w:val="0"/>
+          <w:sz w:val="21"/>
+          <w:szCs w:val="21"/>
+          <w:lang w:eastAsia="en-IN"/>
+          <w14:ligatures w14:val="none"/>
+        </w:rPr>
+        <w:t>result</w:t>
+      </w:r>
+      <w:r>
+        <w:rPr>
+          <w:rFonts w:ascii="Consolas" w:eastAsia="Times New Roman" w:hAnsi="Consolas" w:cs="Times New Roman"/>
+          <w:color w:val="CCCCCC"/>
+          <w:kern w:val="0"/>
+          <w:sz w:val="21"/>
+          <w:szCs w:val="21"/>
+          <w:lang w:eastAsia="en-IN"/>
+          <w14:ligatures w14:val="none"/>
+        </w:rPr>
+        <w:t xml:space="preserve"> </w:t>
+      </w:r>
+      <w:r>
+        <w:rPr>
+          <w:rFonts w:ascii="Consolas" w:eastAsia="Times New Roman" w:hAnsi="Consolas" w:cs="Times New Roman"/>
+          <w:color w:val="D4D4D4"/>
+          <w:kern w:val="0"/>
+          <w:sz w:val="21"/>
+          <w:szCs w:val="21"/>
+          <w:lang w:eastAsia="en-IN"/>
+          <w14:ligatures w14:val="none"/>
+        </w:rPr>
+        <w:t>^=</w:t>
+      </w:r>
+      <w:r>
+        <w:rPr>
+          <w:rFonts w:ascii="Consolas" w:eastAsia="Times New Roman" w:hAnsi="Consolas" w:cs="Times New Roman"/>
+          <w:color w:val="CCCCCC"/>
+          <w:kern w:val="0"/>
+          <w:sz w:val="21"/>
+          <w:szCs w:val="21"/>
+          <w:lang w:eastAsia="en-IN"/>
+          <w14:ligatures w14:val="none"/>
+        </w:rPr>
+        <w:t xml:space="preserve"> </w:t>
+      </w:r>
+      <w:proofErr w:type="spellStart"/>
+      <w:proofErr w:type="gramStart"/>
+      <w:r>
+        <w:rPr>
+          <w:rFonts w:ascii="Consolas" w:eastAsia="Times New Roman" w:hAnsi="Consolas" w:cs="Times New Roman"/>
+          <w:color w:val="9CDCFE"/>
+          <w:kern w:val="0"/>
+          <w:sz w:val="21"/>
+          <w:szCs w:val="21"/>
+          <w:lang w:eastAsia="en-IN"/>
+          <w14:ligatures w14:val="none"/>
+        </w:rPr>
+        <w:t>num</w:t>
+      </w:r>
+      <w:proofErr w:type="spellEnd"/>
+      <w:r>
+        <w:rPr>
+          <w:rFonts w:ascii="Consolas" w:eastAsia="Times New Roman" w:hAnsi="Consolas" w:cs="Times New Roman"/>
+          <w:color w:val="CCCCCC"/>
+          <w:kern w:val="0"/>
+          <w:sz w:val="21"/>
+          <w:szCs w:val="21"/>
+          <w:lang w:eastAsia="en-IN"/>
+          <w14:ligatures w14:val="none"/>
+        </w:rPr>
+        <w:t xml:space="preserve">  </w:t>
+      </w:r>
+      <w:r>
+        <w:rPr>
+          <w:rFonts w:ascii="Consolas" w:eastAsia="Times New Roman" w:hAnsi="Consolas" w:cs="Times New Roman"/>
+          <w:color w:val="6A9955"/>
+          <w:kern w:val="0"/>
+          <w:sz w:val="21"/>
+          <w:szCs w:val="21"/>
+          <w:lang w:eastAsia="en-IN"/>
+          <w14:ligatures w14:val="none"/>
+        </w:rPr>
+        <w:t>#</w:t>
+      </w:r>
+      <w:proofErr w:type="gramEnd"/>
+      <w:r>
+        <w:rPr>
+          <w:rFonts w:ascii="Consolas" w:eastAsia="Times New Roman" w:hAnsi="Consolas" w:cs="Times New Roman"/>
+          <w:color w:val="6A9955"/>
+          <w:kern w:val="0"/>
+          <w:sz w:val="21"/>
+          <w:szCs w:val="21"/>
+          <w:lang w:eastAsia="en-IN"/>
+          <w14:ligatures w14:val="none"/>
+        </w:rPr>
+        <w:t xml:space="preserve"> XOR each element with result</w:t>
+      </w:r>
+    </w:p>
+    <w:p>
+      <w:pPr>
+        <w:shd w:val="clear" w:color="auto" w:fill="1F1F1F"/>
+        <w:spacing w:after="0" w:line="285" w:lineRule="atLeast"/>
+        <w:rPr>
+          <w:rFonts w:ascii="Consolas" w:eastAsia="Times New Roman" w:hAnsi="Consolas" w:cs="Times New Roman"/>
+          <w:color w:val="CCCCCC"/>
+          <w:kern w:val="0"/>
+          <w:sz w:val="21"/>
+          <w:szCs w:val="21"/>
+          <w:lang w:eastAsia="en-IN"/>
+          <w14:ligatures w14:val="none"/>
+        </w:rPr>
+      </w:pPr>
+      <w:r>
+        <w:rPr>
+          <w:rFonts w:ascii="Consolas" w:eastAsia="Times New Roman" w:hAnsi="Consolas" w:cs="Times New Roman"/>
+          <w:color w:val="CCCCCC"/>
+          <w:kern w:val="0"/>
+          <w:sz w:val="21"/>
+          <w:szCs w:val="21"/>
+          <w:lang w:eastAsia="en-IN"/>
+          <w14:ligatures w14:val="none"/>
+        </w:rPr>
+        <w:t xml:space="preserve">    </w:t>
+      </w:r>
+      <w:r>
+        <w:rPr>
+          <w:rFonts w:ascii="Consolas" w:eastAsia="Times New Roman" w:hAnsi="Consolas" w:cs="Times New Roman"/>
+          <w:color w:val="C586C0"/>
+          <w:kern w:val="0"/>
+          <w:sz w:val="21"/>
+          <w:szCs w:val="21"/>
+          <w:lang w:eastAsia="en-IN"/>
+          <w14:ligatures w14:val="none"/>
+        </w:rPr>
+        <w:t>return</w:t>
+      </w:r>
+      <w:r>
+        <w:rPr>
+          <w:rFonts w:ascii="Consolas" w:eastAsia="Times New Roman" w:hAnsi="Consolas" w:cs="Times New Roman"/>
+          <w:color w:val="CCCCCC"/>
+          <w:kern w:val="0"/>
+          <w:sz w:val="21"/>
+          <w:szCs w:val="21"/>
+          <w:lang w:eastAsia="en-IN"/>
+          <w14:ligatures w14:val="none"/>
+        </w:rPr>
+        <w:t xml:space="preserve"> </w:t>
+      </w:r>
+      <w:r>
+        <w:rPr>
+          <w:rFonts w:ascii="Consolas" w:eastAsia="Times New Roman" w:hAnsi="Consolas" w:cs="Times New Roman"/>
+          <w:color w:val="9CDCFE"/>
+          <w:kern w:val="0"/>
+          <w:sz w:val="21"/>
+          <w:szCs w:val="21"/>
+          <w:lang w:eastAsia="en-IN"/>
+          <w14:ligatures w14:val="none"/>
+        </w:rPr>
+        <w:t>result</w:t>
+      </w:r>
+    </w:p>
+    <w:p>
+      <w:pPr>
+        <w:shd w:val="clear" w:color="auto" w:fill="1F1F1F"/>
+        <w:spacing w:after="0" w:line="285" w:lineRule="atLeast"/>
+        <w:rPr>
+          <w:rFonts w:ascii="Consolas" w:eastAsia="Times New Roman" w:hAnsi="Consolas" w:cs="Times New Roman"/>
+          <w:color w:val="CCCCCC"/>
+          <w:kern w:val="0"/>
+          <w:sz w:val="21"/>
+          <w:szCs w:val="21"/>
+          <w:lang w:eastAsia="en-IN"/>
+          <w14:ligatures w14:val="none"/>
+        </w:rPr>
+      </w:pPr>
+    </w:p>
+    <w:p>
+      <w:pPr>
+        <w:shd w:val="clear" w:color="auto" w:fill="1F1F1F"/>
+        <w:spacing w:after="0" w:line="285" w:lineRule="atLeast"/>
+        <w:rPr>
+          <w:rFonts w:ascii="Consolas" w:eastAsia="Times New Roman" w:hAnsi="Consolas" w:cs="Times New Roman"/>
+          <w:color w:val="CCCCCC"/>
+          <w:kern w:val="0"/>
+          <w:sz w:val="21"/>
+          <w:szCs w:val="21"/>
+          <w:lang w:eastAsia="en-IN"/>
+          <w14:ligatures w14:val="none"/>
+        </w:rPr>
+      </w:pPr>
+      <w:r>
+        <w:rPr>
+          <w:rFonts w:ascii="Consolas" w:eastAsia="Times New Roman" w:hAnsi="Consolas" w:cs="Times New Roman"/>
+          <w:color w:val="6A9955"/>
+          <w:kern w:val="0"/>
+          <w:sz w:val="21"/>
+          <w:szCs w:val="21"/>
+          <w:lang w:eastAsia="en-IN"/>
+          <w14:ligatures w14:val="none"/>
+        </w:rPr>
+        <w:t># Example usage</w:t>
+      </w:r>
+    </w:p>
+    <w:p>
+      <w:pPr>
+        <w:shd w:val="clear" w:color="auto" w:fill="1F1F1F"/>
+        <w:spacing w:after="0" w:line="285" w:lineRule="atLeast"/>
+        <w:rPr>
+          <w:rFonts w:ascii="Consolas" w:eastAsia="Times New Roman" w:hAnsi="Consolas" w:cs="Times New Roman"/>
+          <w:color w:val="CCCCCC"/>
+          <w:kern w:val="0"/>
+          <w:sz w:val="21"/>
+          <w:szCs w:val="21"/>
+          <w:lang w:eastAsia="en-IN"/>
+          <w14:ligatures w14:val="none"/>
+        </w:rPr>
+      </w:pPr>
+      <w:proofErr w:type="spellStart"/>
+      <w:r>
+        <w:rPr>
+          <w:rFonts w:ascii="Consolas" w:eastAsia="Times New Roman" w:hAnsi="Consolas" w:cs="Times New Roman"/>
+          <w:color w:val="9CDCFE"/>
+          <w:kern w:val="0"/>
+          <w:sz w:val="21"/>
+          <w:szCs w:val="21"/>
+          <w:lang w:eastAsia="en-IN"/>
+          <w14:ligatures w14:val="none"/>
+        </w:rPr>
+        <w:t>nums</w:t>
+      </w:r>
+      <w:proofErr w:type="spellEnd"/>
+      <w:r>
+        <w:rPr>
+          <w:rFonts w:ascii="Consolas" w:eastAsia="Times New Roman" w:hAnsi="Consolas" w:cs="Times New Roman"/>
+          <w:color w:val="CCCCCC"/>
+          <w:kern w:val="0"/>
+          <w:sz w:val="21"/>
+          <w:szCs w:val="21"/>
+          <w:lang w:eastAsia="en-IN"/>
+          <w14:ligatures w14:val="none"/>
+        </w:rPr>
+        <w:t xml:space="preserve"> </w:t>
+      </w:r>
+      <w:r>
+        <w:rPr>
+          <w:rFonts w:ascii="Consolas" w:eastAsia="Times New Roman" w:hAnsi="Consolas" w:cs="Times New Roman"/>
+          <w:color w:val="D4D4D4"/>
+          <w:kern w:val="0"/>
+          <w:sz w:val="21"/>
+          <w:szCs w:val="21"/>
+          <w:lang w:eastAsia="en-IN"/>
+          <w14:ligatures w14:val="none"/>
+        </w:rPr>
+        <w:t>=</w:t>
+      </w:r>
+      <w:r>
+        <w:rPr>
+          <w:rFonts w:ascii="Consolas" w:eastAsia="Times New Roman" w:hAnsi="Consolas" w:cs="Times New Roman"/>
+          <w:color w:val="CCCCCC"/>
+          <w:kern w:val="0"/>
+          <w:sz w:val="21"/>
+          <w:szCs w:val="21"/>
+          <w:lang w:eastAsia="en-IN"/>
+          <w14:ligatures w14:val="none"/>
+        </w:rPr>
+        <w:t xml:space="preserve"> [</w:t>
+      </w:r>
+      <w:r>
+        <w:rPr>
+          <w:rFonts w:ascii="Consolas" w:eastAsia="Times New Roman" w:hAnsi="Consolas" w:cs="Times New Roman"/>
+          <w:color w:val="B5CEA8"/>
+          <w:kern w:val="0"/>
+          <w:sz w:val="21"/>
+          <w:szCs w:val="21"/>
+          <w:lang w:eastAsia="en-IN"/>
+          <w14:ligatures w14:val="none"/>
+        </w:rPr>
+        <w:t>4</w:t>
+      </w:r>
+      <w:r>
+        <w:rPr>
+          <w:rFonts w:ascii="Consolas" w:eastAsia="Times New Roman" w:hAnsi="Consolas" w:cs="Times New Roman"/>
+          <w:color w:val="CCCCCC"/>
+          <w:kern w:val="0"/>
+          <w:sz w:val="21"/>
+          <w:szCs w:val="21"/>
+          <w:lang w:eastAsia="en-IN"/>
+          <w14:ligatures w14:val="none"/>
+        </w:rPr>
+        <w:t xml:space="preserve">, </w:t>
+      </w:r>
+      <w:r>
+        <w:rPr>
+          <w:rFonts w:ascii="Consolas" w:eastAsia="Times New Roman" w:hAnsi="Consolas" w:cs="Times New Roman"/>
+          <w:color w:val="B5CEA8"/>
+          <w:kern w:val="0"/>
+          <w:sz w:val="21"/>
+          <w:szCs w:val="21"/>
+          <w:lang w:eastAsia="en-IN"/>
+          <w14:ligatures w14:val="none"/>
+        </w:rPr>
+        <w:t>1</w:t>
+      </w:r>
+      <w:r>
+        <w:rPr>
+          <w:rFonts w:ascii="Consolas" w:eastAsia="Times New Roman" w:hAnsi="Consolas" w:cs="Times New Roman"/>
+          <w:color w:val="CCCCCC"/>
+          <w:kern w:val="0"/>
+          <w:sz w:val="21"/>
+          <w:szCs w:val="21"/>
+          <w:lang w:eastAsia="en-IN"/>
+          <w14:ligatures w14:val="none"/>
+        </w:rPr>
+        <w:t xml:space="preserve">, </w:t>
+      </w:r>
+      <w:r>
+        <w:rPr>
+          <w:rFonts w:ascii="Consolas" w:eastAsia="Times New Roman" w:hAnsi="Consolas" w:cs="Times New Roman"/>
+          <w:color w:val="B5CEA8"/>
+          <w:kern w:val="0"/>
+          <w:sz w:val="21"/>
+          <w:szCs w:val="21"/>
+          <w:lang w:eastAsia="en-IN"/>
+          <w14:ligatures w14:val="none"/>
+        </w:rPr>
+        <w:t>2</w:t>
+      </w:r>
+      <w:r>
+        <w:rPr>
+          <w:rFonts w:ascii="Consolas" w:eastAsia="Times New Roman" w:hAnsi="Consolas" w:cs="Times New Roman"/>
+          <w:color w:val="CCCCCC"/>
+          <w:kern w:val="0"/>
+          <w:sz w:val="21"/>
+          <w:szCs w:val="21"/>
+          <w:lang w:eastAsia="en-IN"/>
+          <w14:ligatures w14:val="none"/>
+        </w:rPr>
+        <w:t xml:space="preserve">, </w:t>
+      </w:r>
+      <w:r>
+        <w:rPr>
+          <w:rFonts w:ascii="Consolas" w:eastAsia="Times New Roman" w:hAnsi="Consolas" w:cs="Times New Roman"/>
+          <w:color w:val="B5CEA8"/>
+          <w:kern w:val="0"/>
+          <w:sz w:val="21"/>
+          <w:szCs w:val="21"/>
+          <w:lang w:eastAsia="en-IN"/>
+          <w14:ligatures w14:val="none"/>
+        </w:rPr>
+        <w:t>1</w:t>
+      </w:r>
+      <w:r>
+        <w:rPr>
+          <w:rFonts w:ascii="Consolas" w:eastAsia="Times New Roman" w:hAnsi="Consolas" w:cs="Times New Roman"/>
+          <w:color w:val="CCCCCC"/>
+          <w:kern w:val="0"/>
+          <w:sz w:val="21"/>
+          <w:szCs w:val="21"/>
+          <w:lang w:eastAsia="en-IN"/>
+          <w14:ligatures w14:val="none"/>
+        </w:rPr>
+        <w:t xml:space="preserve">, </w:t>
+      </w:r>
+      <w:r>
+        <w:rPr>
+          <w:rFonts w:ascii="Consolas" w:eastAsia="Times New Roman" w:hAnsi="Consolas" w:cs="Times New Roman"/>
+          <w:color w:val="B5CEA8"/>
+          <w:kern w:val="0"/>
+          <w:sz w:val="21"/>
+          <w:szCs w:val="21"/>
+          <w:lang w:eastAsia="en-IN"/>
+          <w14:ligatures w14:val="none"/>
+        </w:rPr>
+        <w:t>2</w:t>
+      </w:r>
+      <w:r>
+        <w:rPr>
+          <w:rFonts w:ascii="Consolas" w:eastAsia="Times New Roman" w:hAnsi="Consolas" w:cs="Times New Roman"/>
+          <w:color w:val="CCCCCC"/>
+          <w:kern w:val="0"/>
+          <w:sz w:val="21"/>
+          <w:szCs w:val="21"/>
+          <w:lang w:eastAsia="en-IN"/>
+          <w14:ligatures w14:val="none"/>
+        </w:rPr>
+        <w:t>]</w:t>
+      </w:r>
+    </w:p>
+    <w:p>
+      <w:pPr>
+        <w:shd w:val="clear" w:color="auto" w:fill="1F1F1F"/>
+        <w:spacing w:after="0" w:line="285" w:lineRule="atLeast"/>
+        <w:rPr>
+          <w:rFonts w:ascii="Consolas" w:eastAsia="Times New Roman" w:hAnsi="Consolas" w:cs="Times New Roman"/>
+          <w:color w:val="CCCCCC"/>
+          <w:kern w:val="0"/>
+          <w:sz w:val="21"/>
+          <w:szCs w:val="21"/>
+          <w:lang w:eastAsia="en-IN"/>
+          <w14:ligatures w14:val="none"/>
+        </w:rPr>
+      </w:pPr>
+      <w:r>
+        <w:rPr>
+          <w:rFonts w:ascii="Consolas" w:eastAsia="Times New Roman" w:hAnsi="Consolas" w:cs="Times New Roman"/>
+          <w:color w:val="DCDCAA"/>
+          <w:kern w:val="0"/>
+          <w:sz w:val="21"/>
+          <w:szCs w:val="21"/>
+          <w:lang w:eastAsia="en-IN"/>
+          <w14:ligatures w14:val="none"/>
+        </w:rPr>
+        <w:t>print</w:t>
+      </w:r>
+      <w:r>
+        <w:rPr>
+          <w:rFonts w:ascii="Consolas" w:eastAsia="Times New Roman" w:hAnsi="Consolas" w:cs="Times New Roman"/>
+          <w:color w:val="CCCCCC"/>
+          <w:kern w:val="0"/>
+          <w:sz w:val="21"/>
+          <w:szCs w:val="21"/>
+          <w:lang w:eastAsia="en-IN"/>
+          <w14:ligatures w14:val="none"/>
+        </w:rPr>
+        <w:t>(</w:t>
+      </w:r>
+      <w:proofErr w:type="spellStart"/>
+      <w:r>
+        <w:rPr>
+          <w:rFonts w:ascii="Consolas" w:eastAsia="Times New Roman" w:hAnsi="Consolas" w:cs="Times New Roman"/>
+          <w:color w:val="DCDCAA"/>
+          <w:kern w:val="0"/>
+          <w:sz w:val="21"/>
+          <w:szCs w:val="21"/>
+          <w:lang w:eastAsia="en-IN"/>
+          <w14:ligatures w14:val="none"/>
+        </w:rPr>
+        <w:t>single_number</w:t>
+      </w:r>
+      <w:proofErr w:type="spellEnd"/>
+      <w:r>
+        <w:rPr>
+          <w:rFonts w:ascii="Consolas" w:eastAsia="Times New Roman" w:hAnsi="Consolas" w:cs="Times New Roman"/>
+          <w:color w:val="CCCCCC"/>
+          <w:kern w:val="0"/>
+          <w:sz w:val="21"/>
+          <w:szCs w:val="21"/>
+          <w:lang w:eastAsia="en-IN"/>
+          <w14:ligatures w14:val="none"/>
+        </w:rPr>
+        <w:t>(</w:t>
+      </w:r>
+      <w:proofErr w:type="spellStart"/>
+      <w:r>
+        <w:rPr>
+          <w:rFonts w:ascii="Consolas" w:eastAsia="Times New Roman" w:hAnsi="Consolas" w:cs="Times New Roman"/>
+          <w:color w:val="9CDCFE"/>
+          <w:kern w:val="0"/>
+          <w:sz w:val="21"/>
+          <w:szCs w:val="21"/>
+          <w:lang w:eastAsia="en-IN"/>
+          <w14:ligatures w14:val="none"/>
+        </w:rPr>
+        <w:t>nums</w:t>
+      </w:r>
+      <w:proofErr w:type="spellEnd"/>
+      <w:proofErr w:type="gramStart"/>
+      <w:r>
+        <w:rPr>
+          <w:rFonts w:ascii="Consolas" w:eastAsia="Times New Roman" w:hAnsi="Consolas" w:cs="Times New Roman"/>
+          <w:color w:val="CCCCCC"/>
+          <w:kern w:val="0"/>
+          <w:sz w:val="21"/>
+          <w:szCs w:val="21"/>
+          <w:lang w:eastAsia="en-IN"/>
+          <w14:ligatures w14:val="none"/>
+        </w:rPr>
+        <w:t>))  </w:t>
+      </w:r>
+      <w:r>
+        <w:rPr>
+          <w:rFonts w:ascii="Consolas" w:eastAsia="Times New Roman" w:hAnsi="Consolas" w:cs="Times New Roman"/>
+          <w:color w:val="6A9955"/>
+          <w:kern w:val="0"/>
+          <w:sz w:val="21"/>
+          <w:szCs w:val="21"/>
+          <w:lang w:eastAsia="en-IN"/>
+          <w14:ligatures w14:val="none"/>
+        </w:rPr>
+        <w:t>#</w:t>
+      </w:r>
+      <w:proofErr w:type="gramEnd"/>
+      <w:r>
+        <w:rPr>
+          <w:rFonts w:ascii="Consolas" w:eastAsia="Times New Roman" w:hAnsi="Consolas" w:cs="Times New Roman"/>
+          <w:color w:val="6A9955"/>
+          <w:kern w:val="0"/>
+          <w:sz w:val="21"/>
+          <w:szCs w:val="21"/>
+          <w:lang w:eastAsia="en-IN"/>
+          <w14:ligatures w14:val="none"/>
+        </w:rPr>
+        <w:t xml:space="preserve"> Output: 4</w:t>
+      </w:r>
+    </w:p>
+    <w:p/>
+    <w:p/>
+    <w:p>
+      <w:r>
+        <w:t>#### C++ Code</w:t>
+      </w:r>
+    </w:p>
+    <w:p>
+      <w:pPr>
+        <w:shd w:val="clear" w:color="auto" w:fill="1F1F1F"/>
+        <w:spacing w:after="0" w:line="285" w:lineRule="atLeast"/>
+        <w:rPr>
+          <w:rFonts w:ascii="Consolas" w:eastAsia="Times New Roman" w:hAnsi="Consolas" w:cs="Times New Roman"/>
+          <w:color w:val="CCCCCC"/>
+          <w:kern w:val="0"/>
+          <w:sz w:val="21"/>
+          <w:szCs w:val="21"/>
+          <w:lang w:eastAsia="en-IN"/>
+          <w14:ligatures w14:val="none"/>
+        </w:rPr>
+      </w:pPr>
+      <w:r>
+        <w:rPr>
+          <w:rFonts w:ascii="Consolas" w:eastAsia="Times New Roman" w:hAnsi="Consolas" w:cs="Times New Roman"/>
+          <w:color w:val="6A9955"/>
+          <w:kern w:val="0"/>
+          <w:sz w:val="21"/>
+          <w:szCs w:val="21"/>
+          <w:lang w:eastAsia="en-IN"/>
+          <w14:ligatures w14:val="none"/>
+        </w:rPr>
+        <w:t>#include &lt;iostream&gt;</w:t>
+      </w:r>
+    </w:p>
+    <w:p>
+      <w:pPr>
+        <w:shd w:val="clear" w:color="auto" w:fill="1F1F1F"/>
+        <w:spacing w:after="0" w:line="285" w:lineRule="atLeast"/>
+        <w:rPr>
+          <w:rFonts w:ascii="Consolas" w:eastAsia="Times New Roman" w:hAnsi="Consolas" w:cs="Times New Roman"/>
+          <w:color w:val="CCCCCC"/>
+          <w:kern w:val="0"/>
+          <w:sz w:val="21"/>
+          <w:szCs w:val="21"/>
+          <w:lang w:eastAsia="en-IN"/>
+          <w14:ligatures w14:val="none"/>
+        </w:rPr>
+      </w:pPr>
+      <w:r>
+        <w:rPr>
+          <w:rFonts w:ascii="Consolas" w:eastAsia="Times New Roman" w:hAnsi="Consolas" w:cs="Times New Roman"/>
+          <w:color w:val="6A9955"/>
+          <w:kern w:val="0"/>
+          <w:sz w:val="21"/>
+          <w:szCs w:val="21"/>
+          <w:lang w:eastAsia="en-IN"/>
+          <w14:ligatures w14:val="none"/>
+        </w:rPr>
+        <w:t>#include &lt;vector&gt;</w:t>
+      </w:r>
+    </w:p>
+    <w:p>
+      <w:pPr>
+        <w:shd w:val="clear" w:color="auto" w:fill="1F1F1F"/>
+        <w:spacing w:after="0" w:line="285" w:lineRule="atLeast"/>
+        <w:rPr>
+          <w:rFonts w:ascii="Consolas" w:eastAsia="Times New Roman" w:hAnsi="Consolas" w:cs="Times New Roman"/>
+          <w:color w:val="CCCCCC"/>
+          <w:kern w:val="0"/>
+          <w:sz w:val="21"/>
+          <w:szCs w:val="21"/>
+          <w:lang w:eastAsia="en-IN"/>
+          <w14:ligatures w14:val="none"/>
+        </w:rPr>
+      </w:pPr>
+    </w:p>
+    <w:p>
+      <w:pPr>
+        <w:shd w:val="clear" w:color="auto" w:fill="1F1F1F"/>
+        <w:spacing w:after="0" w:line="285" w:lineRule="atLeast"/>
+        <w:rPr>
+          <w:rFonts w:ascii="Consolas" w:eastAsia="Times New Roman" w:hAnsi="Consolas" w:cs="Times New Roman"/>
+          <w:color w:val="CCCCCC"/>
+          <w:kern w:val="0"/>
+          <w:sz w:val="21"/>
+          <w:szCs w:val="21"/>
+          <w:lang w:eastAsia="en-IN"/>
+          <w14:ligatures w14:val="none"/>
+        </w:rPr>
+      </w:pPr>
+      <w:r>
+        <w:rPr>
+          <w:rFonts w:ascii="Consolas" w:eastAsia="Times New Roman" w:hAnsi="Consolas" w:cs="Times New Roman"/>
+          <w:color w:val="CCCCCC"/>
+          <w:kern w:val="0"/>
+          <w:sz w:val="21"/>
+          <w:szCs w:val="21"/>
+          <w:lang w:eastAsia="en-IN"/>
+          <w14:ligatures w14:val="none"/>
+        </w:rPr>
+        <w:lastRenderedPageBreak/>
+        <w:t>using namespace std</w:t>
+      </w:r>
+      <w:r>
+        <w:rPr>
+          <w:rFonts w:ascii="Consolas" w:eastAsia="Times New Roman" w:hAnsi="Consolas" w:cs="Times New Roman"/>
+          <w:color w:val="F44747"/>
+          <w:kern w:val="0"/>
+          <w:sz w:val="21"/>
+          <w:szCs w:val="21"/>
+          <w:lang w:eastAsia="en-IN"/>
+          <w14:ligatures w14:val="none"/>
+        </w:rPr>
+        <w:t>;</w:t>
+      </w:r>
+    </w:p>
+    <w:p>
+      <w:pPr>
+        <w:shd w:val="clear" w:color="auto" w:fill="1F1F1F"/>
+        <w:spacing w:after="0" w:line="285" w:lineRule="atLeast"/>
+        <w:rPr>
+          <w:rFonts w:ascii="Consolas" w:eastAsia="Times New Roman" w:hAnsi="Consolas" w:cs="Times New Roman"/>
+          <w:color w:val="CCCCCC"/>
+          <w:kern w:val="0"/>
+          <w:sz w:val="21"/>
+          <w:szCs w:val="21"/>
+          <w:lang w:eastAsia="en-IN"/>
+          <w14:ligatures w14:val="none"/>
+        </w:rPr>
+      </w:pPr>
+    </w:p>
+    <w:p>
+      <w:pPr>
+        <w:shd w:val="clear" w:color="auto" w:fill="1F1F1F"/>
+        <w:spacing w:after="0" w:line="285" w:lineRule="atLeast"/>
+        <w:rPr>
+          <w:rFonts w:ascii="Consolas" w:eastAsia="Times New Roman" w:hAnsi="Consolas" w:cs="Times New Roman"/>
+          <w:color w:val="CCCCCC"/>
+          <w:kern w:val="0"/>
+          <w:sz w:val="21"/>
+          <w:szCs w:val="21"/>
+          <w:lang w:eastAsia="en-IN"/>
+          <w14:ligatures w14:val="none"/>
+        </w:rPr>
+      </w:pPr>
+      <w:r>
+        <w:rPr>
+          <w:rFonts w:ascii="Consolas" w:eastAsia="Times New Roman" w:hAnsi="Consolas" w:cs="Times New Roman"/>
+          <w:color w:val="4EC9B0"/>
+          <w:kern w:val="0"/>
+          <w:sz w:val="21"/>
+          <w:szCs w:val="21"/>
+          <w:lang w:eastAsia="en-IN"/>
+          <w14:ligatures w14:val="none"/>
+        </w:rPr>
+        <w:t>int</w:t>
+      </w:r>
+      <w:r>
+        <w:rPr>
+          <w:rFonts w:ascii="Consolas" w:eastAsia="Times New Roman" w:hAnsi="Consolas" w:cs="Times New Roman"/>
+          <w:color w:val="CCCCCC"/>
+          <w:kern w:val="0"/>
+          <w:sz w:val="21"/>
+          <w:szCs w:val="21"/>
+          <w:lang w:eastAsia="en-IN"/>
+          <w14:ligatures w14:val="none"/>
+        </w:rPr>
+        <w:t xml:space="preserve"> </w:t>
+      </w:r>
+      <w:proofErr w:type="spellStart"/>
+      <w:r>
+        <w:rPr>
+          <w:rFonts w:ascii="Consolas" w:eastAsia="Times New Roman" w:hAnsi="Consolas" w:cs="Times New Roman"/>
+          <w:color w:val="CCCCCC"/>
+          <w:kern w:val="0"/>
+          <w:sz w:val="21"/>
+          <w:szCs w:val="21"/>
+          <w:lang w:eastAsia="en-IN"/>
+          <w14:ligatures w14:val="none"/>
+        </w:rPr>
+        <w:t>singleNumber</w:t>
+      </w:r>
+      <w:proofErr w:type="spellEnd"/>
+      <w:r>
+        <w:rPr>
+          <w:rFonts w:ascii="Consolas" w:eastAsia="Times New Roman" w:hAnsi="Consolas" w:cs="Times New Roman"/>
+          <w:color w:val="CCCCCC"/>
+          <w:kern w:val="0"/>
+          <w:sz w:val="21"/>
+          <w:szCs w:val="21"/>
+          <w:lang w:eastAsia="en-IN"/>
+          <w14:ligatures w14:val="none"/>
+        </w:rPr>
+        <w:t>(vector</w:t>
+      </w:r>
+      <w:r>
+        <w:rPr>
+          <w:rFonts w:ascii="Consolas" w:eastAsia="Times New Roman" w:hAnsi="Consolas" w:cs="Times New Roman"/>
+          <w:color w:val="D4D4D4"/>
+          <w:kern w:val="0"/>
+          <w:sz w:val="21"/>
+          <w:szCs w:val="21"/>
+          <w:lang w:eastAsia="en-IN"/>
+          <w14:ligatures w14:val="none"/>
+        </w:rPr>
+        <w:t>&lt;</w:t>
+      </w:r>
+      <w:r>
+        <w:rPr>
+          <w:rFonts w:ascii="Consolas" w:eastAsia="Times New Roman" w:hAnsi="Consolas" w:cs="Times New Roman"/>
+          <w:color w:val="4EC9B0"/>
+          <w:kern w:val="0"/>
+          <w:sz w:val="21"/>
+          <w:szCs w:val="21"/>
+          <w:lang w:eastAsia="en-IN"/>
+          <w14:ligatures w14:val="none"/>
+        </w:rPr>
+        <w:t>int</w:t>
+      </w:r>
+      <w:r>
+        <w:rPr>
+          <w:rFonts w:ascii="Consolas" w:eastAsia="Times New Roman" w:hAnsi="Consolas" w:cs="Times New Roman"/>
+          <w:color w:val="D4D4D4"/>
+          <w:kern w:val="0"/>
+          <w:sz w:val="21"/>
+          <w:szCs w:val="21"/>
+          <w:lang w:eastAsia="en-IN"/>
+          <w14:ligatures w14:val="none"/>
+        </w:rPr>
+        <w:t>&gt;&amp;</w:t>
+      </w:r>
+      <w:r>
+        <w:rPr>
+          <w:rFonts w:ascii="Consolas" w:eastAsia="Times New Roman" w:hAnsi="Consolas" w:cs="Times New Roman"/>
+          <w:color w:val="CCCCCC"/>
+          <w:kern w:val="0"/>
+          <w:sz w:val="21"/>
+          <w:szCs w:val="21"/>
+          <w:lang w:eastAsia="en-IN"/>
+          <w14:ligatures w14:val="none"/>
+        </w:rPr>
+        <w:t xml:space="preserve"> </w:t>
+      </w:r>
+      <w:proofErr w:type="spellStart"/>
+      <w:r>
+        <w:rPr>
+          <w:rFonts w:ascii="Consolas" w:eastAsia="Times New Roman" w:hAnsi="Consolas" w:cs="Times New Roman"/>
+          <w:color w:val="CCCCCC"/>
+          <w:kern w:val="0"/>
+          <w:sz w:val="21"/>
+          <w:szCs w:val="21"/>
+          <w:lang w:eastAsia="en-IN"/>
+          <w14:ligatures w14:val="none"/>
+        </w:rPr>
+        <w:t>nums</w:t>
+      </w:r>
+      <w:proofErr w:type="spellEnd"/>
+      <w:r>
+        <w:rPr>
+          <w:rFonts w:ascii="Consolas" w:eastAsia="Times New Roman" w:hAnsi="Consolas" w:cs="Times New Roman"/>
+          <w:color w:val="CCCCCC"/>
+          <w:kern w:val="0"/>
+          <w:sz w:val="21"/>
+          <w:szCs w:val="21"/>
+          <w:lang w:eastAsia="en-IN"/>
+          <w14:ligatures w14:val="none"/>
+        </w:rPr>
+        <w:t>) {</w:t>
+      </w:r>
+    </w:p>
+    <w:p>
+      <w:pPr>
+        <w:shd w:val="clear" w:color="auto" w:fill="1F1F1F"/>
+        <w:spacing w:after="0" w:line="285" w:lineRule="atLeast"/>
+        <w:rPr>
+          <w:rFonts w:ascii="Consolas" w:eastAsia="Times New Roman" w:hAnsi="Consolas" w:cs="Times New Roman"/>
+          <w:color w:val="CCCCCC"/>
+          <w:kern w:val="0"/>
+          <w:sz w:val="21"/>
+          <w:szCs w:val="21"/>
+          <w:lang w:eastAsia="en-IN"/>
+          <w14:ligatures w14:val="none"/>
+        </w:rPr>
+      </w:pPr>
+      <w:r>
+        <w:rPr>
+          <w:rFonts w:ascii="Consolas" w:eastAsia="Times New Roman" w:hAnsi="Consolas" w:cs="Times New Roman"/>
+          <w:color w:val="CCCCCC"/>
+          <w:kern w:val="0"/>
+          <w:sz w:val="21"/>
+          <w:szCs w:val="21"/>
+          <w:lang w:eastAsia="en-IN"/>
+          <w14:ligatures w14:val="none"/>
+        </w:rPr>
+        <w:t xml:space="preserve">    </w:t>
+      </w:r>
+      <w:r>
+        <w:rPr>
+          <w:rFonts w:ascii="Consolas" w:eastAsia="Times New Roman" w:hAnsi="Consolas" w:cs="Times New Roman"/>
+          <w:color w:val="4EC9B0"/>
+          <w:kern w:val="0"/>
+          <w:sz w:val="21"/>
+          <w:szCs w:val="21"/>
+          <w:lang w:eastAsia="en-IN"/>
+          <w14:ligatures w14:val="none"/>
+        </w:rPr>
+        <w:t>int</w:t>
+      </w:r>
+      <w:r>
+        <w:rPr>
+          <w:rFonts w:ascii="Consolas" w:eastAsia="Times New Roman" w:hAnsi="Consolas" w:cs="Times New Roman"/>
+          <w:color w:val="CCCCCC"/>
+          <w:kern w:val="0"/>
+          <w:sz w:val="21"/>
+          <w:szCs w:val="21"/>
+          <w:lang w:eastAsia="en-IN"/>
+          <w14:ligatures w14:val="none"/>
+        </w:rPr>
+        <w:t xml:space="preserve"> result = </w:t>
+      </w:r>
+      <w:r>
+        <w:rPr>
+          <w:rFonts w:ascii="Consolas" w:eastAsia="Times New Roman" w:hAnsi="Consolas" w:cs="Times New Roman"/>
+          <w:color w:val="B5CEA8"/>
+          <w:kern w:val="0"/>
+          <w:sz w:val="21"/>
+          <w:szCs w:val="21"/>
+          <w:lang w:eastAsia="en-IN"/>
+          <w14:ligatures w14:val="none"/>
+        </w:rPr>
+        <w:t>0</w:t>
+      </w:r>
+      <w:r>
+        <w:rPr>
+          <w:rFonts w:ascii="Consolas" w:eastAsia="Times New Roman" w:hAnsi="Consolas" w:cs="Times New Roman"/>
+          <w:color w:val="CCCCCC"/>
+          <w:kern w:val="0"/>
+          <w:sz w:val="21"/>
+          <w:szCs w:val="21"/>
+          <w:lang w:eastAsia="en-IN"/>
+          <w14:ligatures w14:val="none"/>
+        </w:rPr>
+        <w:t>;</w:t>
+      </w:r>
+    </w:p>
+    <w:p>
+      <w:pPr>
+        <w:shd w:val="clear" w:color="auto" w:fill="1F1F1F"/>
+        <w:spacing w:after="0" w:line="285" w:lineRule="atLeast"/>
+        <w:rPr>
+          <w:rFonts w:ascii="Consolas" w:eastAsia="Times New Roman" w:hAnsi="Consolas" w:cs="Times New Roman"/>
+          <w:color w:val="CCCCCC"/>
+          <w:kern w:val="0"/>
+          <w:sz w:val="21"/>
+          <w:szCs w:val="21"/>
+          <w:lang w:eastAsia="en-IN"/>
+          <w14:ligatures w14:val="none"/>
+        </w:rPr>
+      </w:pPr>
+      <w:r>
+        <w:rPr>
+          <w:rFonts w:ascii="Consolas" w:eastAsia="Times New Roman" w:hAnsi="Consolas" w:cs="Times New Roman"/>
+          <w:color w:val="CCCCCC"/>
+          <w:kern w:val="0"/>
+          <w:sz w:val="21"/>
+          <w:szCs w:val="21"/>
+          <w:lang w:eastAsia="en-IN"/>
+          <w14:ligatures w14:val="none"/>
+        </w:rPr>
+        <w:t xml:space="preserve">    </w:t>
+      </w:r>
+      <w:r>
+        <w:rPr>
+          <w:rFonts w:ascii="Consolas" w:eastAsia="Times New Roman" w:hAnsi="Consolas" w:cs="Times New Roman"/>
+          <w:color w:val="C586C0"/>
+          <w:kern w:val="0"/>
+          <w:sz w:val="21"/>
+          <w:szCs w:val="21"/>
+          <w:lang w:eastAsia="en-IN"/>
+          <w14:ligatures w14:val="none"/>
+        </w:rPr>
+        <w:t>for</w:t>
+      </w:r>
+      <w:r>
+        <w:rPr>
+          <w:rFonts w:ascii="Consolas" w:eastAsia="Times New Roman" w:hAnsi="Consolas" w:cs="Times New Roman"/>
+          <w:color w:val="CCCCCC"/>
+          <w:kern w:val="0"/>
+          <w:sz w:val="21"/>
+          <w:szCs w:val="21"/>
+          <w:lang w:eastAsia="en-IN"/>
+          <w14:ligatures w14:val="none"/>
+        </w:rPr>
+        <w:t xml:space="preserve"> (</w:t>
+      </w:r>
+      <w:r>
+        <w:rPr>
+          <w:rFonts w:ascii="Consolas" w:eastAsia="Times New Roman" w:hAnsi="Consolas" w:cs="Times New Roman"/>
+          <w:color w:val="4EC9B0"/>
+          <w:kern w:val="0"/>
+          <w:sz w:val="21"/>
+          <w:szCs w:val="21"/>
+          <w:lang w:eastAsia="en-IN"/>
+          <w14:ligatures w14:val="none"/>
+        </w:rPr>
+        <w:t>int</w:t>
+      </w:r>
+      <w:r>
+        <w:rPr>
+          <w:rFonts w:ascii="Consolas" w:eastAsia="Times New Roman" w:hAnsi="Consolas" w:cs="Times New Roman"/>
+          <w:color w:val="CCCCCC"/>
+          <w:kern w:val="0"/>
+          <w:sz w:val="21"/>
+          <w:szCs w:val="21"/>
+          <w:lang w:eastAsia="en-IN"/>
+          <w14:ligatures w14:val="none"/>
+        </w:rPr>
+        <w:t xml:space="preserve"> </w:t>
+      </w:r>
+      <w:proofErr w:type="spellStart"/>
+      <w:proofErr w:type="gramStart"/>
+      <w:r>
+        <w:rPr>
+          <w:rFonts w:ascii="Consolas" w:eastAsia="Times New Roman" w:hAnsi="Consolas" w:cs="Times New Roman"/>
+          <w:color w:val="CCCCCC"/>
+          <w:kern w:val="0"/>
+          <w:sz w:val="21"/>
+          <w:szCs w:val="21"/>
+          <w:lang w:eastAsia="en-IN"/>
+          <w14:ligatures w14:val="none"/>
+        </w:rPr>
+        <w:t>num</w:t>
+      </w:r>
+      <w:proofErr w:type="spellEnd"/>
+      <w:r>
+        <w:rPr>
+          <w:rFonts w:ascii="Consolas" w:eastAsia="Times New Roman" w:hAnsi="Consolas" w:cs="Times New Roman"/>
+          <w:color w:val="CCCCCC"/>
+          <w:kern w:val="0"/>
+          <w:sz w:val="21"/>
+          <w:szCs w:val="21"/>
+          <w:lang w:eastAsia="en-IN"/>
+          <w14:ligatures w14:val="none"/>
+        </w:rPr>
+        <w:t xml:space="preserve"> :</w:t>
+      </w:r>
+      <w:proofErr w:type="gramEnd"/>
+      <w:r>
+        <w:rPr>
+          <w:rFonts w:ascii="Consolas" w:eastAsia="Times New Roman" w:hAnsi="Consolas" w:cs="Times New Roman"/>
+          <w:color w:val="CCCCCC"/>
+          <w:kern w:val="0"/>
+          <w:sz w:val="21"/>
+          <w:szCs w:val="21"/>
+          <w:lang w:eastAsia="en-IN"/>
+          <w14:ligatures w14:val="none"/>
+        </w:rPr>
+        <w:t xml:space="preserve"> </w:t>
+      </w:r>
+      <w:proofErr w:type="spellStart"/>
+      <w:r>
+        <w:rPr>
+          <w:rFonts w:ascii="Consolas" w:eastAsia="Times New Roman" w:hAnsi="Consolas" w:cs="Times New Roman"/>
+          <w:color w:val="CCCCCC"/>
+          <w:kern w:val="0"/>
+          <w:sz w:val="21"/>
+          <w:szCs w:val="21"/>
+          <w:lang w:eastAsia="en-IN"/>
+          <w14:ligatures w14:val="none"/>
+        </w:rPr>
+        <w:t>nums</w:t>
+      </w:r>
+      <w:proofErr w:type="spellEnd"/>
+      <w:r>
+        <w:rPr>
+          <w:rFonts w:ascii="Consolas" w:eastAsia="Times New Roman" w:hAnsi="Consolas" w:cs="Times New Roman"/>
+          <w:color w:val="CCCCCC"/>
+          <w:kern w:val="0"/>
+          <w:sz w:val="21"/>
+          <w:szCs w:val="21"/>
+          <w:lang w:eastAsia="en-IN"/>
+          <w14:ligatures w14:val="none"/>
+        </w:rPr>
+        <w:t>) {</w:t>
+      </w:r>
+    </w:p>
+    <w:p>
+      <w:pPr>
+        <w:shd w:val="clear" w:color="auto" w:fill="1F1F1F"/>
+        <w:spacing w:after="0" w:line="285" w:lineRule="atLeast"/>
+        <w:rPr>
+          <w:rFonts w:ascii="Consolas" w:eastAsia="Times New Roman" w:hAnsi="Consolas" w:cs="Times New Roman"/>
+          <w:color w:val="CCCCCC"/>
+          <w:kern w:val="0"/>
+          <w:sz w:val="21"/>
+          <w:szCs w:val="21"/>
+          <w:lang w:eastAsia="en-IN"/>
+          <w14:ligatures w14:val="none"/>
+        </w:rPr>
+      </w:pPr>
+      <w:r>
+        <w:rPr>
+          <w:rFonts w:ascii="Consolas" w:eastAsia="Times New Roman" w:hAnsi="Consolas" w:cs="Times New Roman"/>
+          <w:color w:val="CCCCCC"/>
+          <w:kern w:val="0"/>
+          <w:sz w:val="21"/>
+          <w:szCs w:val="21"/>
+          <w:lang w:eastAsia="en-IN"/>
+          <w14:ligatures w14:val="none"/>
+        </w:rPr>
+        <w:t xml:space="preserve">        result </w:t>
+      </w:r>
+      <w:r>
+        <w:rPr>
+          <w:rFonts w:ascii="Consolas" w:eastAsia="Times New Roman" w:hAnsi="Consolas" w:cs="Times New Roman"/>
+          <w:color w:val="D4D4D4"/>
+          <w:kern w:val="0"/>
+          <w:sz w:val="21"/>
+          <w:szCs w:val="21"/>
+          <w:lang w:eastAsia="en-IN"/>
+          <w14:ligatures w14:val="none"/>
+        </w:rPr>
+        <w:t>^</w:t>
+      </w:r>
+      <w:r>
+        <w:rPr>
+          <w:rFonts w:ascii="Consolas" w:eastAsia="Times New Roman" w:hAnsi="Consolas" w:cs="Times New Roman"/>
+          <w:color w:val="CCCCCC"/>
+          <w:kern w:val="0"/>
+          <w:sz w:val="21"/>
+          <w:szCs w:val="21"/>
+          <w:lang w:eastAsia="en-IN"/>
+          <w14:ligatures w14:val="none"/>
+        </w:rPr>
+        <w:t xml:space="preserve">= </w:t>
+      </w:r>
+      <w:proofErr w:type="spellStart"/>
+      <w:proofErr w:type="gramStart"/>
+      <w:r>
+        <w:rPr>
+          <w:rFonts w:ascii="Consolas" w:eastAsia="Times New Roman" w:hAnsi="Consolas" w:cs="Times New Roman"/>
+          <w:color w:val="CCCCCC"/>
+          <w:kern w:val="0"/>
+          <w:sz w:val="21"/>
+          <w:szCs w:val="21"/>
+          <w:lang w:eastAsia="en-IN"/>
+          <w14:ligatures w14:val="none"/>
+        </w:rPr>
+        <w:t>num</w:t>
+      </w:r>
+      <w:proofErr w:type="spellEnd"/>
+      <w:r>
+        <w:rPr>
+          <w:rFonts w:ascii="Consolas" w:eastAsia="Times New Roman" w:hAnsi="Consolas" w:cs="Times New Roman"/>
+          <w:color w:val="CCCCCC"/>
+          <w:kern w:val="0"/>
+          <w:sz w:val="21"/>
+          <w:szCs w:val="21"/>
+          <w:lang w:eastAsia="en-IN"/>
+          <w14:ligatures w14:val="none"/>
+        </w:rPr>
+        <w:t>;  </w:t>
+      </w:r>
+      <w:r>
+        <w:rPr>
+          <w:rFonts w:ascii="Consolas" w:eastAsia="Times New Roman" w:hAnsi="Consolas" w:cs="Times New Roman"/>
+          <w:color w:val="D4D4D4"/>
+          <w:kern w:val="0"/>
+          <w:sz w:val="21"/>
+          <w:szCs w:val="21"/>
+          <w:lang w:eastAsia="en-IN"/>
+          <w14:ligatures w14:val="none"/>
+        </w:rPr>
+        <w:t>/</w:t>
+      </w:r>
+      <w:proofErr w:type="gramEnd"/>
+      <w:r>
+        <w:rPr>
+          <w:rFonts w:ascii="Consolas" w:eastAsia="Times New Roman" w:hAnsi="Consolas" w:cs="Times New Roman"/>
+          <w:color w:val="D4D4D4"/>
+          <w:kern w:val="0"/>
+          <w:sz w:val="21"/>
+          <w:szCs w:val="21"/>
+          <w:lang w:eastAsia="en-IN"/>
+          <w14:ligatures w14:val="none"/>
+        </w:rPr>
+        <w:t>/</w:t>
+      </w:r>
+      <w:r>
+        <w:rPr>
+          <w:rFonts w:ascii="Consolas" w:eastAsia="Times New Roman" w:hAnsi="Consolas" w:cs="Times New Roman"/>
+          <w:color w:val="CCCCCC"/>
+          <w:kern w:val="0"/>
+          <w:sz w:val="21"/>
+          <w:szCs w:val="21"/>
+          <w:lang w:eastAsia="en-IN"/>
+          <w14:ligatures w14:val="none"/>
+        </w:rPr>
+        <w:t xml:space="preserve"> XOR each element </w:t>
+      </w:r>
+      <w:r>
+        <w:rPr>
+          <w:rFonts w:ascii="Consolas" w:eastAsia="Times New Roman" w:hAnsi="Consolas" w:cs="Times New Roman"/>
+          <w:color w:val="C586C0"/>
+          <w:kern w:val="0"/>
+          <w:sz w:val="21"/>
+          <w:szCs w:val="21"/>
+          <w:lang w:eastAsia="en-IN"/>
+          <w14:ligatures w14:val="none"/>
+        </w:rPr>
+        <w:t>with</w:t>
+      </w:r>
+      <w:r>
+        <w:rPr>
+          <w:rFonts w:ascii="Consolas" w:eastAsia="Times New Roman" w:hAnsi="Consolas" w:cs="Times New Roman"/>
+          <w:color w:val="CCCCCC"/>
+          <w:kern w:val="0"/>
+          <w:sz w:val="21"/>
+          <w:szCs w:val="21"/>
+          <w:lang w:eastAsia="en-IN"/>
+          <w14:ligatures w14:val="none"/>
+        </w:rPr>
+        <w:t xml:space="preserve"> result</w:t>
+      </w:r>
+    </w:p>
+    <w:p>
+      <w:pPr>
+        <w:shd w:val="clear" w:color="auto" w:fill="1F1F1F"/>
+        <w:spacing w:after="0" w:line="285" w:lineRule="atLeast"/>
+        <w:rPr>
+          <w:rFonts w:ascii="Consolas" w:eastAsia="Times New Roman" w:hAnsi="Consolas" w:cs="Times New Roman"/>
+          <w:color w:val="CCCCCC"/>
+          <w:kern w:val="0"/>
+          <w:sz w:val="21"/>
+          <w:szCs w:val="21"/>
+          <w:lang w:eastAsia="en-IN"/>
+          <w14:ligatures w14:val="none"/>
+        </w:rPr>
+      </w:pPr>
+      <w:r>
+        <w:rPr>
+          <w:rFonts w:ascii="Consolas" w:eastAsia="Times New Roman" w:hAnsi="Consolas" w:cs="Times New Roman"/>
+          <w:color w:val="CCCCCC"/>
+          <w:kern w:val="0"/>
+          <w:sz w:val="21"/>
+          <w:szCs w:val="21"/>
+          <w:lang w:eastAsia="en-IN"/>
+          <w14:ligatures w14:val="none"/>
+        </w:rPr>
+        <w:t>    }</w:t>
+      </w:r>
+    </w:p>
+    <w:p>
+      <w:pPr>
+        <w:shd w:val="clear" w:color="auto" w:fill="1F1F1F"/>
+        <w:spacing w:after="0" w:line="285" w:lineRule="atLeast"/>
+        <w:rPr>
+          <w:rFonts w:ascii="Consolas" w:eastAsia="Times New Roman" w:hAnsi="Consolas" w:cs="Times New Roman"/>
+          <w:color w:val="CCCCCC"/>
+          <w:kern w:val="0"/>
+          <w:sz w:val="21"/>
+          <w:szCs w:val="21"/>
+          <w:lang w:eastAsia="en-IN"/>
+          <w14:ligatures w14:val="none"/>
+        </w:rPr>
+      </w:pPr>
+      <w:r>
+        <w:rPr>
+          <w:rFonts w:ascii="Consolas" w:eastAsia="Times New Roman" w:hAnsi="Consolas" w:cs="Times New Roman"/>
+          <w:color w:val="CCCCCC"/>
+          <w:kern w:val="0"/>
+          <w:sz w:val="21"/>
+          <w:szCs w:val="21"/>
+          <w:lang w:eastAsia="en-IN"/>
+          <w14:ligatures w14:val="none"/>
+        </w:rPr>
+        <w:t xml:space="preserve">    </w:t>
+      </w:r>
+      <w:r>
+        <w:rPr>
+          <w:rFonts w:ascii="Consolas" w:eastAsia="Times New Roman" w:hAnsi="Consolas" w:cs="Times New Roman"/>
+          <w:color w:val="C586C0"/>
+          <w:kern w:val="0"/>
+          <w:sz w:val="21"/>
+          <w:szCs w:val="21"/>
+          <w:lang w:eastAsia="en-IN"/>
+          <w14:ligatures w14:val="none"/>
+        </w:rPr>
+        <w:t>return</w:t>
+      </w:r>
+      <w:r>
+        <w:rPr>
+          <w:rFonts w:ascii="Consolas" w:eastAsia="Times New Roman" w:hAnsi="Consolas" w:cs="Times New Roman"/>
+          <w:color w:val="CCCCCC"/>
+          <w:kern w:val="0"/>
+          <w:sz w:val="21"/>
+          <w:szCs w:val="21"/>
+          <w:lang w:eastAsia="en-IN"/>
+          <w14:ligatures w14:val="none"/>
+        </w:rPr>
+        <w:t xml:space="preserve"> result;</w:t>
+      </w:r>
+    </w:p>
+    <w:p>
+      <w:pPr>
+        <w:shd w:val="clear" w:color="auto" w:fill="1F1F1F"/>
+        <w:spacing w:after="0" w:line="285" w:lineRule="atLeast"/>
+        <w:rPr>
+          <w:rFonts w:ascii="Consolas" w:eastAsia="Times New Roman" w:hAnsi="Consolas" w:cs="Times New Roman"/>
+          <w:color w:val="CCCCCC"/>
+          <w:kern w:val="0"/>
+          <w:sz w:val="21"/>
+          <w:szCs w:val="21"/>
+          <w:lang w:eastAsia="en-IN"/>
+          <w14:ligatures w14:val="none"/>
+        </w:rPr>
+      </w:pPr>
+      <w:r>
+        <w:rPr>
+          <w:rFonts w:ascii="Consolas" w:eastAsia="Times New Roman" w:hAnsi="Consolas" w:cs="Times New Roman"/>
+          <w:color w:val="CCCCCC"/>
+          <w:kern w:val="0"/>
+          <w:sz w:val="21"/>
+          <w:szCs w:val="21"/>
+          <w:lang w:eastAsia="en-IN"/>
+          <w14:ligatures w14:val="none"/>
+        </w:rPr>
+        <w:t>}</w:t>
+      </w:r>
+    </w:p>
+    <w:p>
+      <w:pPr>
+        <w:shd w:val="clear" w:color="auto" w:fill="1F1F1F"/>
+        <w:spacing w:after="0" w:line="285" w:lineRule="atLeast"/>
+        <w:rPr>
+          <w:rFonts w:ascii="Consolas" w:eastAsia="Times New Roman" w:hAnsi="Consolas" w:cs="Times New Roman"/>
+          <w:color w:val="CCCCCC"/>
+          <w:kern w:val="0"/>
+          <w:sz w:val="21"/>
+          <w:szCs w:val="21"/>
+          <w:lang w:eastAsia="en-IN"/>
+          <w14:ligatures w14:val="none"/>
+        </w:rPr>
+      </w:pPr>
+    </w:p>
+    <w:p>
+      <w:pPr>
+        <w:shd w:val="clear" w:color="auto" w:fill="1F1F1F"/>
+        <w:spacing w:after="0" w:line="285" w:lineRule="atLeast"/>
+        <w:rPr>
+          <w:rFonts w:ascii="Consolas" w:eastAsia="Times New Roman" w:hAnsi="Consolas" w:cs="Times New Roman"/>
+          <w:color w:val="CCCCCC"/>
+          <w:kern w:val="0"/>
+          <w:sz w:val="21"/>
+          <w:szCs w:val="21"/>
+          <w:lang w:eastAsia="en-IN"/>
+          <w14:ligatures w14:val="none"/>
+        </w:rPr>
+      </w:pPr>
+      <w:r>
+        <w:rPr>
+          <w:rFonts w:ascii="Consolas" w:eastAsia="Times New Roman" w:hAnsi="Consolas" w:cs="Times New Roman"/>
+          <w:color w:val="4EC9B0"/>
+          <w:kern w:val="0"/>
+          <w:sz w:val="21"/>
+          <w:szCs w:val="21"/>
+          <w:lang w:eastAsia="en-IN"/>
+          <w14:ligatures w14:val="none"/>
+        </w:rPr>
+        <w:t>int</w:t>
+      </w:r>
+      <w:r>
+        <w:rPr>
+          <w:rFonts w:ascii="Consolas" w:eastAsia="Times New Roman" w:hAnsi="Consolas" w:cs="Times New Roman"/>
+          <w:color w:val="CCCCCC"/>
+          <w:kern w:val="0"/>
+          <w:sz w:val="21"/>
+          <w:szCs w:val="21"/>
+          <w:lang w:eastAsia="en-IN"/>
+          <w14:ligatures w14:val="none"/>
+        </w:rPr>
+        <w:t xml:space="preserve"> </w:t>
+      </w:r>
+      <w:proofErr w:type="gramStart"/>
+      <w:r>
+        <w:rPr>
+          <w:rFonts w:ascii="Consolas" w:eastAsia="Times New Roman" w:hAnsi="Consolas" w:cs="Times New Roman"/>
+          <w:color w:val="CCCCCC"/>
+          <w:kern w:val="0"/>
+          <w:sz w:val="21"/>
+          <w:szCs w:val="21"/>
+          <w:lang w:eastAsia="en-IN"/>
+          <w14:ligatures w14:val="none"/>
+        </w:rPr>
+        <w:t>main(</w:t>
+      </w:r>
+      <w:proofErr w:type="gramEnd"/>
+      <w:r>
+        <w:rPr>
+          <w:rFonts w:ascii="Consolas" w:eastAsia="Times New Roman" w:hAnsi="Consolas" w:cs="Times New Roman"/>
+          <w:color w:val="CCCCCC"/>
+          <w:kern w:val="0"/>
+          <w:sz w:val="21"/>
+          <w:szCs w:val="21"/>
+          <w:lang w:eastAsia="en-IN"/>
+          <w14:ligatures w14:val="none"/>
+        </w:rPr>
+        <w:t>) {</w:t>
+      </w:r>
+    </w:p>
+    <w:p>
+      <w:pPr>
+        <w:shd w:val="clear" w:color="auto" w:fill="1F1F1F"/>
+        <w:spacing w:after="0" w:line="285" w:lineRule="atLeast"/>
+        <w:rPr>
+          <w:rFonts w:ascii="Consolas" w:eastAsia="Times New Roman" w:hAnsi="Consolas" w:cs="Times New Roman"/>
+          <w:color w:val="CCCCCC"/>
+          <w:kern w:val="0"/>
+          <w:sz w:val="21"/>
+          <w:szCs w:val="21"/>
+          <w:lang w:eastAsia="en-IN"/>
+          <w14:ligatures w14:val="none"/>
+        </w:rPr>
+      </w:pPr>
+      <w:r>
+        <w:rPr>
+          <w:rFonts w:ascii="Consolas" w:eastAsia="Times New Roman" w:hAnsi="Consolas" w:cs="Times New Roman"/>
+          <w:color w:val="CCCCCC"/>
+          <w:kern w:val="0"/>
+          <w:sz w:val="21"/>
+          <w:szCs w:val="21"/>
+          <w:lang w:eastAsia="en-IN"/>
+          <w14:ligatures w14:val="none"/>
+        </w:rPr>
+        <w:t>    vector</w:t>
+      </w:r>
+      <w:r>
+        <w:rPr>
+          <w:rFonts w:ascii="Consolas" w:eastAsia="Times New Roman" w:hAnsi="Consolas" w:cs="Times New Roman"/>
+          <w:color w:val="D4D4D4"/>
+          <w:kern w:val="0"/>
+          <w:sz w:val="21"/>
+          <w:szCs w:val="21"/>
+          <w:lang w:eastAsia="en-IN"/>
+          <w14:ligatures w14:val="none"/>
+        </w:rPr>
+        <w:t>&lt;</w:t>
+      </w:r>
+      <w:r>
+        <w:rPr>
+          <w:rFonts w:ascii="Consolas" w:eastAsia="Times New Roman" w:hAnsi="Consolas" w:cs="Times New Roman"/>
+          <w:color w:val="4EC9B0"/>
+          <w:kern w:val="0"/>
+          <w:sz w:val="21"/>
+          <w:szCs w:val="21"/>
+          <w:lang w:eastAsia="en-IN"/>
+          <w14:ligatures w14:val="none"/>
+        </w:rPr>
+        <w:t>int</w:t>
+      </w:r>
+      <w:r>
+        <w:rPr>
+          <w:rFonts w:ascii="Consolas" w:eastAsia="Times New Roman" w:hAnsi="Consolas" w:cs="Times New Roman"/>
+          <w:color w:val="D4D4D4"/>
+          <w:kern w:val="0"/>
+          <w:sz w:val="21"/>
+          <w:szCs w:val="21"/>
+          <w:lang w:eastAsia="en-IN"/>
+          <w14:ligatures w14:val="none"/>
+        </w:rPr>
+        <w:t>&gt;</w:t>
+      </w:r>
+      <w:r>
+        <w:rPr>
+          <w:rFonts w:ascii="Consolas" w:eastAsia="Times New Roman" w:hAnsi="Consolas" w:cs="Times New Roman"/>
+          <w:color w:val="CCCCCC"/>
+          <w:kern w:val="0"/>
+          <w:sz w:val="21"/>
+          <w:szCs w:val="21"/>
+          <w:lang w:eastAsia="en-IN"/>
+          <w14:ligatures w14:val="none"/>
+        </w:rPr>
+        <w:t xml:space="preserve"> </w:t>
+      </w:r>
+      <w:proofErr w:type="spellStart"/>
+      <w:r>
+        <w:rPr>
+          <w:rFonts w:ascii="Consolas" w:eastAsia="Times New Roman" w:hAnsi="Consolas" w:cs="Times New Roman"/>
+          <w:color w:val="CCCCCC"/>
+          <w:kern w:val="0"/>
+          <w:sz w:val="21"/>
+          <w:szCs w:val="21"/>
+          <w:lang w:eastAsia="en-IN"/>
+          <w14:ligatures w14:val="none"/>
+        </w:rPr>
+        <w:t>nums</w:t>
+      </w:r>
+      <w:proofErr w:type="spellEnd"/>
+      <w:r>
+        <w:rPr>
+          <w:rFonts w:ascii="Consolas" w:eastAsia="Times New Roman" w:hAnsi="Consolas" w:cs="Times New Roman"/>
+          <w:color w:val="CCCCCC"/>
+          <w:kern w:val="0"/>
+          <w:sz w:val="21"/>
+          <w:szCs w:val="21"/>
+          <w:lang w:eastAsia="en-IN"/>
+          <w14:ligatures w14:val="none"/>
+        </w:rPr>
+        <w:t xml:space="preserve"> = {</w:t>
+      </w:r>
+      <w:r>
+        <w:rPr>
+          <w:rFonts w:ascii="Consolas" w:eastAsia="Times New Roman" w:hAnsi="Consolas" w:cs="Times New Roman"/>
+          <w:color w:val="B5CEA8"/>
+          <w:kern w:val="0"/>
+          <w:sz w:val="21"/>
+          <w:szCs w:val="21"/>
+          <w:lang w:eastAsia="en-IN"/>
+          <w14:ligatures w14:val="none"/>
+        </w:rPr>
+        <w:t>4</w:t>
+      </w:r>
+      <w:r>
+        <w:rPr>
+          <w:rFonts w:ascii="Consolas" w:eastAsia="Times New Roman" w:hAnsi="Consolas" w:cs="Times New Roman"/>
+          <w:color w:val="CCCCCC"/>
+          <w:kern w:val="0"/>
+          <w:sz w:val="21"/>
+          <w:szCs w:val="21"/>
+          <w:lang w:eastAsia="en-IN"/>
+          <w14:ligatures w14:val="none"/>
+        </w:rPr>
+        <w:t xml:space="preserve">, </w:t>
+      </w:r>
+      <w:r>
+        <w:rPr>
+          <w:rFonts w:ascii="Consolas" w:eastAsia="Times New Roman" w:hAnsi="Consolas" w:cs="Times New Roman"/>
+          <w:color w:val="B5CEA8"/>
+          <w:kern w:val="0"/>
+          <w:sz w:val="21"/>
+          <w:szCs w:val="21"/>
+          <w:lang w:eastAsia="en-IN"/>
+          <w14:ligatures w14:val="none"/>
+        </w:rPr>
+        <w:t>1</w:t>
+      </w:r>
+      <w:r>
+        <w:rPr>
+          <w:rFonts w:ascii="Consolas" w:eastAsia="Times New Roman" w:hAnsi="Consolas" w:cs="Times New Roman"/>
+          <w:color w:val="CCCCCC"/>
+          <w:kern w:val="0"/>
+          <w:sz w:val="21"/>
+          <w:szCs w:val="21"/>
+          <w:lang w:eastAsia="en-IN"/>
+          <w14:ligatures w14:val="none"/>
+        </w:rPr>
+        <w:t xml:space="preserve">, </w:t>
+      </w:r>
+      <w:r>
+        <w:rPr>
+          <w:rFonts w:ascii="Consolas" w:eastAsia="Times New Roman" w:hAnsi="Consolas" w:cs="Times New Roman"/>
+          <w:color w:val="B5CEA8"/>
+          <w:kern w:val="0"/>
+          <w:sz w:val="21"/>
+          <w:szCs w:val="21"/>
+          <w:lang w:eastAsia="en-IN"/>
+          <w14:ligatures w14:val="none"/>
+        </w:rPr>
+        <w:t>2</w:t>
+      </w:r>
+      <w:r>
+        <w:rPr>
+          <w:rFonts w:ascii="Consolas" w:eastAsia="Times New Roman" w:hAnsi="Consolas" w:cs="Times New Roman"/>
+          <w:color w:val="CCCCCC"/>
+          <w:kern w:val="0"/>
+          <w:sz w:val="21"/>
+          <w:szCs w:val="21"/>
+          <w:lang w:eastAsia="en-IN"/>
+          <w14:ligatures w14:val="none"/>
+        </w:rPr>
+        <w:t xml:space="preserve">, </w:t>
+      </w:r>
+      <w:r>
+        <w:rPr>
+          <w:rFonts w:ascii="Consolas" w:eastAsia="Times New Roman" w:hAnsi="Consolas" w:cs="Times New Roman"/>
+          <w:color w:val="B5CEA8"/>
+          <w:kern w:val="0"/>
+          <w:sz w:val="21"/>
+          <w:szCs w:val="21"/>
+          <w:lang w:eastAsia="en-IN"/>
+          <w14:ligatures w14:val="none"/>
+        </w:rPr>
+        <w:t>1</w:t>
+      </w:r>
+      <w:r>
+        <w:rPr>
+          <w:rFonts w:ascii="Consolas" w:eastAsia="Times New Roman" w:hAnsi="Consolas" w:cs="Times New Roman"/>
+          <w:color w:val="CCCCCC"/>
+          <w:kern w:val="0"/>
+          <w:sz w:val="21"/>
+          <w:szCs w:val="21"/>
+          <w:lang w:eastAsia="en-IN"/>
+          <w14:ligatures w14:val="none"/>
+        </w:rPr>
+        <w:t xml:space="preserve">, </w:t>
+      </w:r>
+      <w:r>
+        <w:rPr>
+          <w:rFonts w:ascii="Consolas" w:eastAsia="Times New Roman" w:hAnsi="Consolas" w:cs="Times New Roman"/>
+          <w:color w:val="B5CEA8"/>
+          <w:kern w:val="0"/>
+          <w:sz w:val="21"/>
+          <w:szCs w:val="21"/>
+          <w:lang w:eastAsia="en-IN"/>
+          <w14:ligatures w14:val="none"/>
+        </w:rPr>
+        <w:t>2</w:t>
+      </w:r>
+      <w:r>
+        <w:rPr>
+          <w:rFonts w:ascii="Consolas" w:eastAsia="Times New Roman" w:hAnsi="Consolas" w:cs="Times New Roman"/>
+          <w:color w:val="CCCCCC"/>
+          <w:kern w:val="0"/>
+          <w:sz w:val="21"/>
+          <w:szCs w:val="21"/>
+          <w:lang w:eastAsia="en-IN"/>
+          <w14:ligatures w14:val="none"/>
+        </w:rPr>
+        <w:t>};</w:t>
+      </w:r>
+    </w:p>
+    <w:p>
+      <w:pPr>
+        <w:shd w:val="clear" w:color="auto" w:fill="1F1F1F"/>
+        <w:spacing w:after="0" w:line="285" w:lineRule="atLeast"/>
+        <w:rPr>
+          <w:rFonts w:ascii="Consolas" w:eastAsia="Times New Roman" w:hAnsi="Consolas" w:cs="Times New Roman"/>
+          <w:color w:val="CCCCCC"/>
+          <w:kern w:val="0"/>
+          <w:sz w:val="21"/>
+          <w:szCs w:val="21"/>
+          <w:lang w:eastAsia="en-IN"/>
+          <w14:ligatures w14:val="none"/>
+        </w:rPr>
+      </w:pPr>
+      <w:r>
+        <w:rPr>
+          <w:rFonts w:ascii="Consolas" w:eastAsia="Times New Roman" w:hAnsi="Consolas" w:cs="Times New Roman"/>
+          <w:color w:val="CCCCCC"/>
+          <w:kern w:val="0"/>
+          <w:sz w:val="21"/>
+          <w:szCs w:val="21"/>
+          <w:lang w:eastAsia="en-IN"/>
+          <w14:ligatures w14:val="none"/>
+        </w:rPr>
+        <w:t xml:space="preserve">    cout </w:t>
+      </w:r>
+      <w:r>
+        <w:rPr>
+          <w:rFonts w:ascii="Consolas" w:eastAsia="Times New Roman" w:hAnsi="Consolas" w:cs="Times New Roman"/>
+          <w:color w:val="D4D4D4"/>
+          <w:kern w:val="0"/>
+          <w:sz w:val="21"/>
+          <w:szCs w:val="21"/>
+          <w:lang w:eastAsia="en-IN"/>
+          <w14:ligatures w14:val="none"/>
+        </w:rPr>
+        <w:t>&lt;&lt;</w:t>
+      </w:r>
+      <w:r>
+        <w:rPr>
+          <w:rFonts w:ascii="Consolas" w:eastAsia="Times New Roman" w:hAnsi="Consolas" w:cs="Times New Roman"/>
+          <w:color w:val="CCCCCC"/>
+          <w:kern w:val="0"/>
+          <w:sz w:val="21"/>
+          <w:szCs w:val="21"/>
+          <w:lang w:eastAsia="en-IN"/>
+          <w14:ligatures w14:val="none"/>
+        </w:rPr>
+        <w:t xml:space="preserve"> </w:t>
+      </w:r>
+      <w:proofErr w:type="spellStart"/>
+      <w:r>
+        <w:rPr>
+          <w:rFonts w:ascii="Consolas" w:eastAsia="Times New Roman" w:hAnsi="Consolas" w:cs="Times New Roman"/>
+          <w:color w:val="CCCCCC"/>
+          <w:kern w:val="0"/>
+          <w:sz w:val="21"/>
+          <w:szCs w:val="21"/>
+          <w:lang w:eastAsia="en-IN"/>
+          <w14:ligatures w14:val="none"/>
+        </w:rPr>
+        <w:t>singleNumber</w:t>
+      </w:r>
+      <w:proofErr w:type="spellEnd"/>
+      <w:r>
+        <w:rPr>
+          <w:rFonts w:ascii="Consolas" w:eastAsia="Times New Roman" w:hAnsi="Consolas" w:cs="Times New Roman"/>
+          <w:color w:val="CCCCCC"/>
+          <w:kern w:val="0"/>
+          <w:sz w:val="21"/>
+          <w:szCs w:val="21"/>
+          <w:lang w:eastAsia="en-IN"/>
+          <w14:ligatures w14:val="none"/>
+        </w:rPr>
+        <w:t>(</w:t>
+      </w:r>
+      <w:proofErr w:type="spellStart"/>
+      <w:r>
+        <w:rPr>
+          <w:rFonts w:ascii="Consolas" w:eastAsia="Times New Roman" w:hAnsi="Consolas" w:cs="Times New Roman"/>
+          <w:color w:val="CCCCCC"/>
+          <w:kern w:val="0"/>
+          <w:sz w:val="21"/>
+          <w:szCs w:val="21"/>
+          <w:lang w:eastAsia="en-IN"/>
+          <w14:ligatures w14:val="none"/>
+        </w:rPr>
+        <w:t>nums</w:t>
+      </w:r>
+      <w:proofErr w:type="spellEnd"/>
+      <w:r>
+        <w:rPr>
+          <w:rFonts w:ascii="Consolas" w:eastAsia="Times New Roman" w:hAnsi="Consolas" w:cs="Times New Roman"/>
+          <w:color w:val="CCCCCC"/>
+          <w:kern w:val="0"/>
+          <w:sz w:val="21"/>
+          <w:szCs w:val="21"/>
+          <w:lang w:eastAsia="en-IN"/>
+          <w14:ligatures w14:val="none"/>
+        </w:rPr>
+        <w:t xml:space="preserve">) </w:t>
+      </w:r>
+      <w:r>
+        <w:rPr>
+          <w:rFonts w:ascii="Consolas" w:eastAsia="Times New Roman" w:hAnsi="Consolas" w:cs="Times New Roman"/>
+          <w:color w:val="D4D4D4"/>
+          <w:kern w:val="0"/>
+          <w:sz w:val="21"/>
+          <w:szCs w:val="21"/>
+          <w:lang w:eastAsia="en-IN"/>
+          <w14:ligatures w14:val="none"/>
+        </w:rPr>
+        <w:t>&lt;&lt;</w:t>
+      </w:r>
+      <w:r>
+        <w:rPr>
+          <w:rFonts w:ascii="Consolas" w:eastAsia="Times New Roman" w:hAnsi="Consolas" w:cs="Times New Roman"/>
+          <w:color w:val="CCCCCC"/>
+          <w:kern w:val="0"/>
+          <w:sz w:val="21"/>
+          <w:szCs w:val="21"/>
+          <w:lang w:eastAsia="en-IN"/>
+          <w14:ligatures w14:val="none"/>
+        </w:rPr>
+        <w:t xml:space="preserve"> </w:t>
+      </w:r>
+      <w:proofErr w:type="gramStart"/>
+      <w:r>
+        <w:rPr>
+          <w:rFonts w:ascii="Consolas" w:eastAsia="Times New Roman" w:hAnsi="Consolas" w:cs="Times New Roman"/>
+          <w:color w:val="CCCCCC"/>
+          <w:kern w:val="0"/>
+          <w:sz w:val="21"/>
+          <w:szCs w:val="21"/>
+          <w:lang w:eastAsia="en-IN"/>
+          <w14:ligatures w14:val="none"/>
+        </w:rPr>
+        <w:t>endl;  </w:t>
+      </w:r>
+      <w:r>
+        <w:rPr>
+          <w:rFonts w:ascii="Consolas" w:eastAsia="Times New Roman" w:hAnsi="Consolas" w:cs="Times New Roman"/>
+          <w:color w:val="D4D4D4"/>
+          <w:kern w:val="0"/>
+          <w:sz w:val="21"/>
+          <w:szCs w:val="21"/>
+          <w:lang w:eastAsia="en-IN"/>
+          <w14:ligatures w14:val="none"/>
+        </w:rPr>
+        <w:t>/</w:t>
+      </w:r>
+      <w:proofErr w:type="gramEnd"/>
+      <w:r>
+        <w:rPr>
+          <w:rFonts w:ascii="Consolas" w:eastAsia="Times New Roman" w:hAnsi="Consolas" w:cs="Times New Roman"/>
+          <w:color w:val="D4D4D4"/>
+          <w:kern w:val="0"/>
+          <w:sz w:val="21"/>
+          <w:szCs w:val="21"/>
+          <w:lang w:eastAsia="en-IN"/>
+          <w14:ligatures w14:val="none"/>
+        </w:rPr>
+        <w:t>/</w:t>
+      </w:r>
+      <w:r>
+        <w:rPr>
+          <w:rFonts w:ascii="Consolas" w:eastAsia="Times New Roman" w:hAnsi="Consolas" w:cs="Times New Roman"/>
+          <w:color w:val="CCCCCC"/>
+          <w:kern w:val="0"/>
+          <w:sz w:val="21"/>
+          <w:szCs w:val="21"/>
+          <w:lang w:eastAsia="en-IN"/>
+          <w14:ligatures w14:val="none"/>
+        </w:rPr>
+        <w:t xml:space="preserve"> Output: </w:t>
+      </w:r>
+      <w:r>
+        <w:rPr>
+          <w:rFonts w:ascii="Consolas" w:eastAsia="Times New Roman" w:hAnsi="Consolas" w:cs="Times New Roman"/>
+          <w:color w:val="B5CEA8"/>
+          <w:kern w:val="0"/>
+          <w:sz w:val="21"/>
+          <w:szCs w:val="21"/>
+          <w:lang w:eastAsia="en-IN"/>
+          <w14:ligatures w14:val="none"/>
+        </w:rPr>
+        <w:t>4</w:t>
+      </w:r>
+    </w:p>
+    <w:p>
+      <w:pPr>
+        <w:shd w:val="clear" w:color="auto" w:fill="1F1F1F"/>
+        <w:spacing w:after="0" w:line="285" w:lineRule="atLeast"/>
+        <w:rPr>
+          <w:rFonts w:ascii="Consolas" w:eastAsia="Times New Roman" w:hAnsi="Consolas" w:cs="Times New Roman"/>
+          <w:color w:val="CCCCCC"/>
+          <w:kern w:val="0"/>
+          <w:sz w:val="21"/>
+          <w:szCs w:val="21"/>
+          <w:lang w:eastAsia="en-IN"/>
+          <w14:ligatures w14:val="none"/>
+        </w:rPr>
+      </w:pPr>
+      <w:r>
+        <w:rPr>
+          <w:rFonts w:ascii="Consolas" w:eastAsia="Times New Roman" w:hAnsi="Consolas" w:cs="Times New Roman"/>
+          <w:color w:val="CCCCCC"/>
+          <w:kern w:val="0"/>
+          <w:sz w:val="21"/>
+          <w:szCs w:val="21"/>
+          <w:lang w:eastAsia="en-IN"/>
+          <w14:ligatures w14:val="none"/>
+        </w:rPr>
+        <w:t xml:space="preserve">    </w:t>
+      </w:r>
+      <w:r>
+        <w:rPr>
+          <w:rFonts w:ascii="Consolas" w:eastAsia="Times New Roman" w:hAnsi="Consolas" w:cs="Times New Roman"/>
+          <w:color w:val="C586C0"/>
+          <w:kern w:val="0"/>
+          <w:sz w:val="21"/>
+          <w:szCs w:val="21"/>
+          <w:lang w:eastAsia="en-IN"/>
+          <w14:ligatures w14:val="none"/>
+        </w:rPr>
+        <w:t>return</w:t>
+      </w:r>
+      <w:r>
+        <w:rPr>
+          <w:rFonts w:ascii="Consolas" w:eastAsia="Times New Roman" w:hAnsi="Consolas" w:cs="Times New Roman"/>
+          <w:color w:val="CCCCCC"/>
+          <w:kern w:val="0"/>
+          <w:sz w:val="21"/>
+          <w:szCs w:val="21"/>
+          <w:lang w:eastAsia="en-IN"/>
+          <w14:ligatures w14:val="none"/>
+        </w:rPr>
+        <w:t xml:space="preserve"> </w:t>
+      </w:r>
+      <w:r>
+        <w:rPr>
+          <w:rFonts w:ascii="Consolas" w:eastAsia="Times New Roman" w:hAnsi="Consolas" w:cs="Times New Roman"/>
+          <w:color w:val="B5CEA8"/>
+          <w:kern w:val="0"/>
+          <w:sz w:val="21"/>
+          <w:szCs w:val="21"/>
+          <w:lang w:eastAsia="en-IN"/>
+          <w14:ligatures w14:val="none"/>
+        </w:rPr>
+        <w:t>0</w:t>
+      </w:r>
+      <w:r>
+        <w:rPr>
+          <w:rFonts w:ascii="Consolas" w:eastAsia="Times New Roman" w:hAnsi="Consolas" w:cs="Times New Roman"/>
+          <w:color w:val="CCCCCC"/>
+          <w:kern w:val="0"/>
+          <w:sz w:val="21"/>
+          <w:szCs w:val="21"/>
+          <w:lang w:eastAsia="en-IN"/>
+          <w14:ligatures w14:val="none"/>
+        </w:rPr>
+        <w:t>;</w:t>
+      </w:r>
+    </w:p>
+    <w:p>
+      <w:pPr>
+        <w:shd w:val="clear" w:color="auto" w:fill="1F1F1F"/>
+        <w:spacing w:after="0" w:line="285" w:lineRule="atLeast"/>
+        <w:rPr>
+          <w:rFonts w:ascii="Consolas" w:eastAsia="Times New Roman" w:hAnsi="Consolas" w:cs="Times New Roman"/>
+          <w:color w:val="CCCCCC"/>
+          <w:kern w:val="0"/>
+          <w:sz w:val="21"/>
+          <w:szCs w:val="21"/>
+          <w:lang w:eastAsia="en-IN"/>
+          <w14:ligatures w14:val="none"/>
+        </w:rPr>
+      </w:pPr>
+      <w:r>
+        <w:rPr>
+          <w:rFonts w:ascii="Consolas" w:eastAsia="Times New Roman" w:hAnsi="Consolas" w:cs="Times New Roman"/>
+          <w:color w:val="CCCCCC"/>
+          <w:kern w:val="0"/>
+          <w:sz w:val="21"/>
+          <w:szCs w:val="21"/>
+          <w:lang w:eastAsia="en-IN"/>
+          <w14:ligatures w14:val="none"/>
+        </w:rPr>
+        <w:t>}</w:t>
+      </w:r>
+    </w:p>
+    <w:p>
+      <w:pPr>
+        <w:shd w:val="clear" w:color="auto" w:fill="1F1F1F"/>
+        <w:spacing w:after="0" w:line="285" w:lineRule="atLeast"/>
+        <w:rPr>
+          <w:rFonts w:ascii="Consolas" w:eastAsia="Times New Roman" w:hAnsi="Consolas" w:cs="Times New Roman"/>
+          <w:color w:val="CCCCCC"/>
+          <w:kern w:val="0"/>
+          <w:sz w:val="21"/>
+          <w:szCs w:val="21"/>
+          <w:lang w:eastAsia="en-IN"/>
+          <w14:ligatures w14:val="none"/>
+        </w:rPr>
+      </w:pPr>
+    </w:p>
+    <w:p/>
+    <w:p/>
+    <w:p>
+      <w:r>
+        <w:t xml:space="preserve">#### Problems on </w:t>
+      </w:r>
+      <w:proofErr w:type="spellStart"/>
+      <w:r>
+        <w:t>LeetCode</w:t>
+      </w:r>
+      <w:proofErr w:type="spellEnd"/>
+    </w:p>
+    <w:p/>
+    <w:p>
+      <w:r>
+        <w:t>1. [Single Number (Easy</w:t>
+      </w:r>
+      <w:proofErr w:type="gramStart"/>
+      <w:r>
+        <w:t>)](</w:t>
+      </w:r>
+      <w:r>
+        <w:fldChar w:fldCharType="begin"/>
+      </w:r>
+      <w:r>
+        <w:instrText>HYPERLINK "https://leetcode.com/problems/single-number"</w:instrText>
+      </w:r>
+      <w:r>
+        <w:fldChar w:fldCharType="separate"/>
+      </w:r>
+      <w:r>
+        <w:rPr>
+          <w:rStyle w:val="Hyperlink"/>
+        </w:rPr>
+        <w:t>https://leetcode.com/problems/single-number</w:t>
+      </w:r>
+      <w:r>
+        <w:fldChar w:fldCharType="end"/>
+      </w:r>
+      <w:proofErr w:type="gramEnd"/>
+      <w:r>
+        <w:t>/)</w:t>
+      </w:r>
+    </w:p>
+    <w:p>
+      <w:r>
+        <w:t>2. [Single Number II (Medium</w:t>
+      </w:r>
+      <w:proofErr w:type="gramStart"/>
+      <w:r>
+        <w:t>)](</w:t>
+      </w:r>
+      <w:r>
+        <w:fldChar w:fldCharType="begin"/>
+      </w:r>
+      <w:r>
+        <w:instrText>HYPERLINK "https://leetcode.com/problems/single-number-ii/"</w:instrText>
+      </w:r>
+      <w:r>
+        <w:fldChar w:fldCharType="separate"/>
+      </w:r>
+      <w:r>
+        <w:rPr>
+          <w:rStyle w:val="Hyperlink"/>
+        </w:rPr>
+        <w:t>https://leetcode.com/problems/single-number-ii/</w:t>
+      </w:r>
+      <w:r>
+        <w:fldChar w:fldCharType="end"/>
+      </w:r>
+      <w:proofErr w:type="gramEnd"/>
+      <w:r>
+        <w:t>)</w:t>
+      </w:r>
+    </w:p>
+    <w:p>
+      <w:r>
+        <w:t>3. [Single Number III (Medium</w:t>
+      </w:r>
+      <w:proofErr w:type="gramStart"/>
+      <w:r>
+        <w:t>)](</w:t>
+      </w:r>
+      <w:r>
+        <w:fldChar w:fldCharType="begin"/>
+      </w:r>
+      <w:r>
+        <w:instrText>HYPERLINK "https://leetcode.com/problems/single-number-iii"</w:instrText>
+      </w:r>
+      <w:r>
+        <w:fldChar w:fldCharType="separate"/>
+      </w:r>
+      <w:r>
+        <w:rPr>
+          <w:rStyle w:val="Hyperlink"/>
+        </w:rPr>
+        <w:t>https://leetcode.com/problems/single-number-iii</w:t>
+      </w:r>
+      <w:r>
+        <w:fldChar w:fldCharType="end"/>
+      </w:r>
+      <w:proofErr w:type="gramEnd"/>
+      <w:r>
+        <w:t>/)</w:t>
+      </w:r>
+    </w:p>
+    <w:p>
+      <w:r>
+        <w:t>4. [Missing Number (Easy</w:t>
+      </w:r>
+      <w:proofErr w:type="gramStart"/>
+      <w:r>
+        <w:t>)](</w:t>
+      </w:r>
+      <w:r>
+        <w:fldChar w:fldCharType="begin"/>
+      </w:r>
+      <w:r>
+        <w:instrText>HYPERLINK "https://leetcode.com/problems/missing-number/"</w:instrText>
+      </w:r>
+      <w:r>
+        <w:fldChar w:fldCharType="separate"/>
+      </w:r>
+      <w:r>
+        <w:rPr>
+          <w:rStyle w:val="Hyperlink"/>
+        </w:rPr>
+        <w:t>https://leetcode.com/problems/missing-number</w:t>
+      </w:r>
+      <w:r>
+        <w:fldChar w:fldCharType="end"/>
+      </w:r>
+      <w:proofErr w:type="gramEnd"/>
+      <w:r>
+        <w:t>/)</w:t>
+      </w:r>
+    </w:p>
+    <w:p>
+      <w:r>
+        <w:t>5. [Find the Duplicate Number (Medium</w:t>
+      </w:r>
+      <w:proofErr w:type="gramStart"/>
+      <w:r>
+        <w:t>)](</w:t>
+      </w:r>
+      <w:r>
+        <w:fldChar w:fldCharType="begin"/>
+      </w:r>
+      <w:r>
+        <w:instrText>HYPERLINK "https://leetcode.com/problems/find-the-duplicate-number/"</w:instrText>
+      </w:r>
+      <w:r>
+        <w:fldChar w:fldCharType="separate"/>
+      </w:r>
+      <w:r>
+        <w:rPr>
+          <w:rStyle w:val="Hyperlink"/>
+        </w:rPr>
+        <w:t>https://leetcode.com/problems/find-the-duplicate-number/</w:t>
+      </w:r>
+      <w:r>
+        <w:fldChar w:fldCharType="end"/>
+      </w:r>
+      <w:proofErr w:type="gramEnd"/>
+      <w:r>
+        <w:t>)</w:t>
+      </w:r>
+    </w:p>
+    <w:p/>
+    <w:p>
+      <w:r>
+        <w:t>### Properties of XOR</w:t>
+      </w:r>
+    </w:p>
+    <w:p/>
+    <w:p>
+      <w:r>
+        <w:t>- Self-Inverse: `a ^ a = 0`</w:t>
+      </w:r>
+    </w:p>
+    <w:p>
+      <w:r>
+        <w:t>- Identity: `a ^ 0 = a`</w:t>
+      </w:r>
+    </w:p>
+    <w:p>
+      <w:r>
+        <w:t>- Commutative: `a ^ b = b ^ a`</w:t>
+      </w:r>
+    </w:p>
+    <w:p>
+      <w:r>
+        <w:t xml:space="preserve">- Associative: </w:t>
+      </w:r>
+      <w:proofErr w:type="gramStart"/>
+      <w:r>
+        <w:t>`(</w:t>
+      </w:r>
+      <w:proofErr w:type="gramEnd"/>
+      <w:r>
+        <w:t>a ^ b) ^ c = a ^ (b ^ c)`</w:t>
+      </w:r>
+    </w:p>
+    <w:p/>
+    <w:p>
+      <w:r>
+        <w:t>By understanding and practicing the bitwise XOR pattern, you'll be able to efficiently solve a wide range of problems that involve finding unique elements, missing numbers, and performing efficient bitwise operations.</w:t>
+      </w:r>
+    </w:p>
+    <w:p/>
     <w:sectPr>
       <w:pgSz w:w="11906" w:h="16838"/>
       <w:pgMar w:top="1440" w:right="1440" w:bottom="1440" w:left="1440" w:header="708" w:footer="708" w:gutter="0"/>

</xml_diff>